<commit_message>
todo list 2 from kurmet
</commit_message>
<xml_diff>
--- a/docs/LeasingRequest.docx
+++ b/docs/LeasingRequest.docx
@@ -1,15 +1,7 @@
 
 <file path=word/document.xml><?xml version="1.0" encoding="utf-8"?>
-<w:document xmlns:ve="http://schemas.openxmlformats.org/markup-compatibility/2006" xmlns:o="urn:schemas-microsoft-com:office:office" xmlns:r="http://schemas.openxmlformats.org/officeDocument/2006/relationships" xmlns:m="http://schemas.openxmlformats.org/officeDocument/2006/math" xmlns:v="urn:schemas-microsoft-com:vml" xmlns:wp="http://schemas.openxmlformats.org/drawingml/2006/wordprocessingDrawing" xmlns:w10="urn:schemas-microsoft-com:office:word" xmlns:w="http://schemas.openxmlformats.org/wordprocessingml/2006/main" xmlns:wne="http://schemas.microsoft.com/office/word/2006/wordml">
+<w:document xmlns:wpc="http://schemas.microsoft.com/office/word/2010/wordprocessingCanvas" xmlns:cx="http://schemas.microsoft.com/office/drawing/2014/chartex" xmlns:cx1="http://schemas.microsoft.com/office/drawing/2015/9/8/chartex" xmlns:cx2="http://schemas.microsoft.com/office/drawing/2015/10/21/chartex" xmlns:cx3="http://schemas.microsoft.com/office/drawing/2016/5/9/chartex" xmlns:cx4="http://schemas.microsoft.com/office/drawing/2016/5/10/chartex" xmlns:cx5="http://schemas.microsoft.com/office/drawing/2016/5/11/chartex" xmlns:cx6="http://schemas.microsoft.com/office/drawing/2016/5/12/chartex" xmlns:cx7="http://schemas.microsoft.com/office/drawing/2016/5/13/chartex" xmlns:cx8="http://schemas.microsoft.com/office/drawing/2016/5/14/chartex" xmlns:mc="http://schemas.openxmlformats.org/markup-compatibility/2006" xmlns:aink="http://schemas.microsoft.com/office/drawing/2016/ink" xmlns:am3d="http://schemas.microsoft.com/office/drawing/2017/model3d" xmlns:o="urn:schemas-microsoft-com:office:office" xmlns:r="http://schemas.openxmlformats.org/officeDocument/2006/relationships" xmlns:m="http://schemas.openxmlformats.org/officeDocument/2006/math" xmlns:v="urn:schemas-microsoft-com:vml" xmlns:wp14="http://schemas.microsoft.com/office/word/2010/wordprocessingDrawing" xmlns:wp="http://schemas.openxmlformats.org/drawingml/2006/wordprocessingDrawing" xmlns:w10="urn:schemas-microsoft-com:office:word" xmlns:w="http://schemas.openxmlformats.org/wordprocessingml/2006/main" xmlns:w14="http://schemas.microsoft.com/office/word/2010/wordml" xmlns:w15="http://schemas.microsoft.com/office/word/2012/wordml" xmlns:w16cid="http://schemas.microsoft.com/office/word/2016/wordml/cid" xmlns:w16se="http://schemas.microsoft.com/office/word/2015/wordml/symex" xmlns:wpg="http://schemas.microsoft.com/office/word/2010/wordprocessingGroup" xmlns:wpi="http://schemas.microsoft.com/office/word/2010/wordprocessingInk" xmlns:wne="http://schemas.microsoft.com/office/word/2006/wordml" xmlns:wps="http://schemas.microsoft.com/office/word/2010/wordprocessingShape" mc:Ignorable="w14 w15 w16se w16cid wp14">
   <w:body>
-    <w:p>
-      <w:pPr>
-        <w:jc w:val="right"/>
-        <w:rPr>
-          <w:b/>
-        </w:rPr>
-      </w:pPr>
-    </w:p>
     <w:p>
       <w:pPr>
         <w:pStyle w:val="1"/>
@@ -65,7 +57,15 @@
           <w:sz w:val="24"/>
           <w:szCs w:val="24"/>
         </w:rPr>
-        <w:t>Директору</w:t>
+        <w:t>Генеральному д</w:t>
+      </w:r>
+      <w:r>
+        <w:rPr>
+          <w:b/>
+          <w:sz w:val="24"/>
+          <w:szCs w:val="24"/>
+        </w:rPr>
+        <w:t>иректору</w:t>
       </w:r>
     </w:p>
     <w:p>
@@ -140,46 +140,24 @@
           <w:szCs w:val="24"/>
         </w:rPr>
       </w:pPr>
+      <w:r>
+        <w:rPr>
+          <w:b/>
+          <w:sz w:val="24"/>
+          <w:szCs w:val="24"/>
+        </w:rPr>
+        <w:t>Уатханову Е.Ф</w:t>
+      </w:r>
       <w:bookmarkStart w:id="0" w:name="_GoBack"/>
       <w:bookmarkEnd w:id="0"/>
-      <w:proofErr w:type="spellStart"/>
       <w:r>
         <w:rPr>
           <w:b/>
           <w:sz w:val="24"/>
           <w:szCs w:val="24"/>
         </w:rPr>
-        <w:t>Сейсенову</w:t>
-      </w:r>
-      <w:proofErr w:type="spellEnd"/>
-      <w:r>
-        <w:rPr>
-          <w:b/>
-          <w:sz w:val="24"/>
-          <w:szCs w:val="24"/>
-        </w:rPr>
-        <w:t xml:space="preserve"> К.Д</w:t>
-      </w:r>
-      <w:r>
-        <w:rPr>
-          <w:b/>
-          <w:sz w:val="24"/>
-          <w:szCs w:val="24"/>
-        </w:rPr>
         <w:t>.</w:t>
       </w:r>
-    </w:p>
-    <w:p>
-      <w:pPr>
-        <w:pStyle w:val="1"/>
-        <w:ind w:left="6237"/>
-        <w:jc w:val="both"/>
-        <w:rPr>
-          <w:b/>
-          <w:sz w:val="24"/>
-          <w:szCs w:val="24"/>
-        </w:rPr>
-      </w:pPr>
     </w:p>
     <w:p>
       <w:pPr>
@@ -204,7 +182,7 @@
           <w:insideH w:val="single" w:sz="4" w:space="0" w:color="auto"/>
           <w:insideV w:val="single" w:sz="4" w:space="0" w:color="auto"/>
         </w:tblBorders>
-        <w:tblLook w:val="01E0"/>
+        <w:tblLook w:val="01E0" w:firstRow="1" w:lastRow="1" w:firstColumn="1" w:lastColumn="1" w:noHBand="0" w:noVBand="0"/>
       </w:tblPr>
       <w:tblGrid>
         <w:gridCol w:w="3227"/>
@@ -273,6 +251,14 @@
               </w:rPr>
               <w:t>Область</w:t>
             </w:r>
+            <w:r>
+              <w:rPr>
+                <w:b/>
+                <w:sz w:val="24"/>
+                <w:szCs w:val="24"/>
+              </w:rPr>
+              <w:t>, город</w:t>
+            </w:r>
           </w:p>
         </w:tc>
         <w:tc>
@@ -476,43 +462,105 @@
                 <w:sz w:val="24"/>
                 <w:szCs w:val="24"/>
               </w:rPr>
-              <w:t>Контакты</w:t>
-            </w:r>
-            <w:proofErr w:type="gramStart"/>
-            <w:r>
-              <w:rPr>
-                <w:b/>
-                <w:sz w:val="24"/>
-                <w:szCs w:val="24"/>
-              </w:rPr>
-              <w:t xml:space="preserve"> П</w:t>
-            </w:r>
-            <w:proofErr w:type="gramEnd"/>
-            <w:r>
-              <w:rPr>
-                <w:b/>
-                <w:sz w:val="24"/>
-                <w:szCs w:val="24"/>
-              </w:rPr>
-              <w:t>ервого руководителя</w:t>
-            </w:r>
-          </w:p>
-          <w:p>
-            <w:pPr>
-              <w:pStyle w:val="1"/>
-              <w:rPr>
-                <w:b/>
-                <w:sz w:val="24"/>
-                <w:szCs w:val="24"/>
-              </w:rPr>
-            </w:pPr>
-            <w:r>
-              <w:rPr>
-                <w:b/>
-                <w:sz w:val="24"/>
-                <w:szCs w:val="24"/>
-              </w:rPr>
-              <w:t>(рабочий, мобильный тел.)</w:t>
+              <w:t>Контакты Первого руководителя</w:t>
+            </w:r>
+          </w:p>
+          <w:p>
+            <w:pPr>
+              <w:pStyle w:val="1"/>
+              <w:rPr>
+                <w:b/>
+                <w:sz w:val="24"/>
+                <w:szCs w:val="24"/>
+              </w:rPr>
+            </w:pPr>
+            <w:r>
+              <w:rPr>
+                <w:b/>
+                <w:sz w:val="24"/>
+                <w:szCs w:val="24"/>
+              </w:rPr>
+              <w:t>(раб</w:t>
+            </w:r>
+            <w:r>
+              <w:rPr>
+                <w:b/>
+                <w:sz w:val="24"/>
+                <w:szCs w:val="24"/>
+              </w:rPr>
+              <w:t>.</w:t>
+            </w:r>
+            <w:r>
+              <w:rPr>
+                <w:b/>
+                <w:sz w:val="24"/>
+                <w:szCs w:val="24"/>
+              </w:rPr>
+              <w:t>, моб</w:t>
+            </w:r>
+            <w:r>
+              <w:rPr>
+                <w:b/>
+                <w:sz w:val="24"/>
+                <w:szCs w:val="24"/>
+              </w:rPr>
+              <w:t>.</w:t>
+            </w:r>
+            <w:r>
+              <w:rPr>
+                <w:b/>
+                <w:sz w:val="24"/>
+                <w:szCs w:val="24"/>
+              </w:rPr>
+              <w:t xml:space="preserve"> тел.</w:t>
+            </w:r>
+            <w:r>
+              <w:rPr>
+                <w:b/>
+                <w:sz w:val="24"/>
+                <w:szCs w:val="24"/>
+              </w:rPr>
+              <w:t>,</w:t>
+            </w:r>
+            <w:r>
+              <w:rPr>
+                <w:b/>
+                <w:sz w:val="24"/>
+                <w:szCs w:val="24"/>
+              </w:rPr>
+              <w:t xml:space="preserve"> </w:t>
+            </w:r>
+            <w:r>
+              <w:rPr>
+                <w:b/>
+                <w:sz w:val="24"/>
+                <w:szCs w:val="24"/>
+              </w:rPr>
+              <w:t>эл</w:t>
+            </w:r>
+            <w:r>
+              <w:rPr>
+                <w:b/>
+                <w:sz w:val="24"/>
+                <w:szCs w:val="24"/>
+              </w:rPr>
+              <w:t>.</w:t>
+            </w:r>
+            <w:r>
+              <w:rPr>
+                <w:b/>
+                <w:sz w:val="24"/>
+                <w:szCs w:val="24"/>
+              </w:rPr>
+              <w:t xml:space="preserve"> адрес</w:t>
+            </w:r>
+            <w:r>
+              <w:rPr>
+                <w:b/>
+                <w:sz w:val="24"/>
+                <w:szCs w:val="24"/>
+              </w:rPr>
+              <w:t>)</w:t>
             </w:r>
           </w:p>
         </w:tc>
@@ -612,7 +660,7 @@
                 <w:sz w:val="24"/>
                 <w:szCs w:val="24"/>
               </w:rPr>
-              <w:t>(рабочий, мобильный тел.)</w:t>
+              <w:t>(раб., моб. тел., эл. адрес)</w:t>
             </w:r>
           </w:p>
         </w:tc>
@@ -653,7 +701,108 @@
                 <w:sz w:val="24"/>
                 <w:szCs w:val="24"/>
               </w:rPr>
-              <w:t>Электронный адрес</w:t>
+              <w:t>Д</w:t>
+            </w:r>
+            <w:r>
+              <w:rPr>
+                <w:b/>
+                <w:sz w:val="24"/>
+                <w:szCs w:val="24"/>
+              </w:rPr>
+              <w:t>ополнительное</w:t>
+            </w:r>
+            <w:r>
+              <w:rPr>
+                <w:b/>
+                <w:sz w:val="24"/>
+                <w:szCs w:val="24"/>
+              </w:rPr>
+              <w:t xml:space="preserve"> контакт</w:t>
+            </w:r>
+            <w:r>
+              <w:rPr>
+                <w:b/>
+                <w:sz w:val="24"/>
+                <w:szCs w:val="24"/>
+              </w:rPr>
+              <w:t>ное лицо</w:t>
+            </w:r>
+          </w:p>
+          <w:p>
+            <w:pPr>
+              <w:pStyle w:val="1"/>
+              <w:rPr>
+                <w:b/>
+                <w:sz w:val="24"/>
+                <w:szCs w:val="24"/>
+              </w:rPr>
+            </w:pPr>
+            <w:r>
+              <w:rPr>
+                <w:b/>
+                <w:sz w:val="24"/>
+                <w:szCs w:val="24"/>
+              </w:rPr>
+              <w:t>(ФИО)</w:t>
+            </w:r>
+          </w:p>
+        </w:tc>
+        <w:tc>
+          <w:tcPr>
+            <w:tcW w:w="7087" w:type="dxa"/>
+          </w:tcPr>
+          <w:p>
+            <w:pPr>
+              <w:pStyle w:val="1"/>
+              <w:jc w:val="both"/>
+              <w:rPr>
+                <w:b/>
+                <w:sz w:val="24"/>
+                <w:szCs w:val="24"/>
+              </w:rPr>
+            </w:pPr>
+          </w:p>
+        </w:tc>
+      </w:tr>
+      <w:tr>
+        <w:tc>
+          <w:tcPr>
+            <w:tcW w:w="3227" w:type="dxa"/>
+          </w:tcPr>
+          <w:p>
+            <w:pPr>
+              <w:pStyle w:val="1"/>
+              <w:rPr>
+                <w:b/>
+                <w:sz w:val="24"/>
+                <w:szCs w:val="24"/>
+              </w:rPr>
+            </w:pPr>
+            <w:r>
+              <w:rPr>
+                <w:b/>
+                <w:sz w:val="24"/>
+                <w:szCs w:val="24"/>
+              </w:rPr>
+              <w:t>Контакты доп. контактного лица</w:t>
+            </w:r>
+          </w:p>
+          <w:p>
+            <w:pPr>
+              <w:pStyle w:val="1"/>
+              <w:rPr>
+                <w:b/>
+                <w:sz w:val="24"/>
+                <w:szCs w:val="24"/>
+              </w:rPr>
+            </w:pPr>
+            <w:r>
+              <w:rPr>
+                <w:b/>
+                <w:sz w:val="24"/>
+                <w:szCs w:val="24"/>
+              </w:rPr>
+              <w:t>(раб., моб. тел., эл. адрес)</w:t>
             </w:r>
           </w:p>
         </w:tc>
@@ -709,7 +858,21 @@
           <w:sz w:val="24"/>
           <w:szCs w:val="24"/>
         </w:rPr>
-        <w:t xml:space="preserve"> следующей техники</w:t>
+        <w:t xml:space="preserve"> </w:t>
+      </w:r>
+      <w:r>
+        <w:rPr>
+          <w:sz w:val="24"/>
+          <w:szCs w:val="24"/>
+        </w:rPr>
+        <w:t xml:space="preserve">на условиях лизинга </w:t>
+      </w:r>
+      <w:r>
+        <w:rPr>
+          <w:sz w:val="24"/>
+          <w:szCs w:val="24"/>
+        </w:rPr>
+        <w:t>следующей техники</w:t>
       </w:r>
       <w:r>
         <w:rPr>
@@ -723,7 +886,7 @@
       <w:tblPr>
         <w:tblStyle w:val="a5"/>
         <w:tblW w:w="0" w:type="auto"/>
-        <w:tblLook w:val="04A0"/>
+        <w:tblLook w:val="04A0" w:firstRow="1" w:lastRow="0" w:firstColumn="1" w:lastColumn="0" w:noHBand="0" w:noVBand="1"/>
       </w:tblPr>
       <w:tblGrid>
         <w:gridCol w:w="819"/>
@@ -1218,23 +1381,7 @@
           <w:sz w:val="24"/>
           <w:szCs w:val="24"/>
         </w:rPr>
-        <w:t xml:space="preserve">Настоящим подтверждаем, что с условиями финансового лизинга </w:t>
-      </w:r>
-      <w:proofErr w:type="gramStart"/>
-      <w:r>
-        <w:rPr>
-          <w:sz w:val="24"/>
-          <w:szCs w:val="24"/>
-        </w:rPr>
-        <w:t>ознакомлены</w:t>
-      </w:r>
-      <w:proofErr w:type="gramEnd"/>
-      <w:r>
-        <w:rPr>
-          <w:sz w:val="24"/>
-          <w:szCs w:val="24"/>
-        </w:rPr>
-        <w:t>.</w:t>
+        <w:t>Настоящим подтверждаем, что с условиями финансового лизинга ознакомлены.</w:t>
       </w:r>
     </w:p>
     <w:p>
@@ -1250,6 +1397,7 @@
     <w:p>
       <w:pPr>
         <w:pStyle w:val="1"/>
+        <w:jc w:val="both"/>
         <w:rPr>
           <w:sz w:val="24"/>
           <w:szCs w:val="24"/>
@@ -1276,7 +1424,21 @@
           <w:sz w:val="24"/>
           <w:szCs w:val="24"/>
         </w:rPr>
-        <w:t>_______________</w:t>
+        <w:t>_____</w:t>
+      </w:r>
+      <w:r>
+        <w:rPr>
+          <w:sz w:val="24"/>
+          <w:szCs w:val="24"/>
+        </w:rPr>
+        <w:t>__</w:t>
+      </w:r>
+      <w:r>
+        <w:rPr>
+          <w:sz w:val="24"/>
+          <w:szCs w:val="24"/>
+        </w:rPr>
+        <w:t>__________</w:t>
       </w:r>
       <w:r>
         <w:rPr>
@@ -1361,7 +1523,28 @@
           <w:sz w:val="24"/>
           <w:szCs w:val="24"/>
         </w:rPr>
-        <w:t xml:space="preserve">бухгалтер ________________/_____________________________/                                                                                            </w:t>
+        <w:t xml:space="preserve">бухгалтер </w:t>
+      </w:r>
+      <w:r>
+        <w:rPr>
+          <w:sz w:val="24"/>
+          <w:szCs w:val="24"/>
+        </w:rPr>
+        <w:t>_____</w:t>
+      </w:r>
+      <w:r>
+        <w:rPr>
+          <w:sz w:val="24"/>
+          <w:szCs w:val="24"/>
+        </w:rPr>
+        <w:t>__</w:t>
+      </w:r>
+      <w:r>
+        <w:rPr>
+          <w:sz w:val="24"/>
+          <w:szCs w:val="24"/>
+        </w:rPr>
+        <w:t>__________/_____________________________/</w:t>
       </w:r>
     </w:p>
     <w:p>
@@ -1403,8 +1586,8 @@
 </file>
 
 <file path=word/numbering.xml><?xml version="1.0" encoding="utf-8"?>
-<w:numbering xmlns:ve="http://schemas.openxmlformats.org/markup-compatibility/2006" xmlns:o="urn:schemas-microsoft-com:office:office" xmlns:r="http://schemas.openxmlformats.org/officeDocument/2006/relationships" xmlns:m="http://schemas.openxmlformats.org/officeDocument/2006/math" xmlns:v="urn:schemas-microsoft-com:vml" xmlns:wp="http://schemas.openxmlformats.org/drawingml/2006/wordprocessingDrawing" xmlns:w10="urn:schemas-microsoft-com:office:word" xmlns:w="http://schemas.openxmlformats.org/wordprocessingml/2006/main" xmlns:wne="http://schemas.microsoft.com/office/word/2006/wordml">
-  <w:abstractNum w:abstractNumId="0">
+<w:numbering xmlns:wpc="http://schemas.microsoft.com/office/word/2010/wordprocessingCanvas" xmlns:cx="http://schemas.microsoft.com/office/drawing/2014/chartex" xmlns:cx1="http://schemas.microsoft.com/office/drawing/2015/9/8/chartex" xmlns:cx2="http://schemas.microsoft.com/office/drawing/2015/10/21/chartex" xmlns:cx3="http://schemas.microsoft.com/office/drawing/2016/5/9/chartex" xmlns:cx4="http://schemas.microsoft.com/office/drawing/2016/5/10/chartex" xmlns:cx5="http://schemas.microsoft.com/office/drawing/2016/5/11/chartex" xmlns:cx6="http://schemas.microsoft.com/office/drawing/2016/5/12/chartex" xmlns:cx7="http://schemas.microsoft.com/office/drawing/2016/5/13/chartex" xmlns:cx8="http://schemas.microsoft.com/office/drawing/2016/5/14/chartex" xmlns:mc="http://schemas.openxmlformats.org/markup-compatibility/2006" xmlns:aink="http://schemas.microsoft.com/office/drawing/2016/ink" xmlns:am3d="http://schemas.microsoft.com/office/drawing/2017/model3d" xmlns:o="urn:schemas-microsoft-com:office:office" xmlns:r="http://schemas.openxmlformats.org/officeDocument/2006/relationships" xmlns:m="http://schemas.openxmlformats.org/officeDocument/2006/math" xmlns:v="urn:schemas-microsoft-com:vml" xmlns:wp14="http://schemas.microsoft.com/office/word/2010/wordprocessingDrawing" xmlns:wp="http://schemas.openxmlformats.org/drawingml/2006/wordprocessingDrawing" xmlns:w10="urn:schemas-microsoft-com:office:word" xmlns:w="http://schemas.openxmlformats.org/wordprocessingml/2006/main" xmlns:w14="http://schemas.microsoft.com/office/word/2010/wordml" xmlns:w15="http://schemas.microsoft.com/office/word/2012/wordml" xmlns:w16cid="http://schemas.microsoft.com/office/word/2016/wordml/cid" xmlns:w16se="http://schemas.microsoft.com/office/word/2015/wordml/symex" xmlns:wpg="http://schemas.microsoft.com/office/word/2010/wordprocessingGroup" xmlns:wpi="http://schemas.microsoft.com/office/word/2010/wordprocessingInk" xmlns:wne="http://schemas.microsoft.com/office/word/2006/wordml" xmlns:wps="http://schemas.microsoft.com/office/word/2010/wordprocessingShape" mc:Ignorable="w14 w15 w16se w16cid wp14">
+  <w:abstractNum w:abstractNumId="0" w15:restartNumberingAfterBreak="0">
     <w:nsid w:val="2675207A"/>
     <w:multiLevelType w:val="hybridMultilevel"/>
     <w:tmpl w:val="5158186A"/>
@@ -1497,7 +1680,7 @@
 </file>
 
 <file path=word/styles.xml><?xml version="1.0" encoding="utf-8"?>
-<w:styles xmlns:r="http://schemas.openxmlformats.org/officeDocument/2006/relationships" xmlns:w="http://schemas.openxmlformats.org/wordprocessingml/2006/main">
+<w:styles xmlns:mc="http://schemas.openxmlformats.org/markup-compatibility/2006" xmlns:r="http://schemas.openxmlformats.org/officeDocument/2006/relationships" xmlns:w="http://schemas.openxmlformats.org/wordprocessingml/2006/main" xmlns:w14="http://schemas.microsoft.com/office/word/2010/wordml" xmlns:w15="http://schemas.microsoft.com/office/word/2012/wordml" xmlns:w16cid="http://schemas.microsoft.com/office/word/2016/wordml/cid" xmlns:w16se="http://schemas.microsoft.com/office/word/2015/wordml/symex" mc:Ignorable="w14 w15 w16se w16cid">
   <w:docDefaults>
     <w:rPrDefault>
       <w:rPr>
@@ -1513,144 +1696,383 @@
       </w:pPr>
     </w:pPrDefault>
   </w:docDefaults>
-  <w:latentStyles w:defLockedState="0" w:defUIPriority="99" w:defSemiHidden="1" w:defUnhideWhenUsed="1" w:defQFormat="0" w:count="267">
-    <w:lsdException w:name="Normal" w:semiHidden="0" w:uiPriority="0" w:unhideWhenUsed="0" w:qFormat="1"/>
-    <w:lsdException w:name="heading 1" w:semiHidden="0" w:uiPriority="9" w:unhideWhenUsed="0" w:qFormat="1"/>
-    <w:lsdException w:name="heading 2" w:uiPriority="9" w:qFormat="1"/>
-    <w:lsdException w:name="heading 3" w:uiPriority="9" w:qFormat="1"/>
-    <w:lsdException w:name="heading 4" w:uiPriority="9" w:qFormat="1"/>
-    <w:lsdException w:name="heading 5" w:uiPriority="9" w:qFormat="1"/>
-    <w:lsdException w:name="heading 6" w:uiPriority="9" w:qFormat="1"/>
-    <w:lsdException w:name="heading 7" w:uiPriority="9" w:qFormat="1"/>
-    <w:lsdException w:name="heading 8" w:uiPriority="9" w:qFormat="1"/>
-    <w:lsdException w:name="heading 9" w:uiPriority="9" w:qFormat="1"/>
-    <w:lsdException w:name="toc 1" w:uiPriority="39"/>
-    <w:lsdException w:name="toc 2" w:uiPriority="39"/>
-    <w:lsdException w:name="toc 3" w:uiPriority="39"/>
-    <w:lsdException w:name="toc 4" w:uiPriority="39"/>
-    <w:lsdException w:name="toc 5" w:uiPriority="39"/>
-    <w:lsdException w:name="toc 6" w:uiPriority="39"/>
-    <w:lsdException w:name="toc 7" w:uiPriority="39"/>
-    <w:lsdException w:name="toc 8" w:uiPriority="39"/>
-    <w:lsdException w:name="toc 9" w:uiPriority="39"/>
-    <w:lsdException w:name="caption" w:uiPriority="35" w:qFormat="1"/>
-    <w:lsdException w:name="Title" w:semiHidden="0" w:uiPriority="10" w:unhideWhenUsed="0" w:qFormat="1"/>
-    <w:lsdException w:name="Default Paragraph Font" w:uiPriority="1"/>
-    <w:lsdException w:name="Subtitle" w:semiHidden="0" w:uiPriority="11" w:unhideWhenUsed="0" w:qFormat="1"/>
-    <w:lsdException w:name="Strong" w:semiHidden="0" w:uiPriority="22" w:unhideWhenUsed="0" w:qFormat="1"/>
-    <w:lsdException w:name="Emphasis" w:semiHidden="0" w:uiPriority="20" w:unhideWhenUsed="0" w:qFormat="1"/>
-    <w:lsdException w:name="Table Grid" w:semiHidden="0" w:uiPriority="59" w:unhideWhenUsed="0"/>
-    <w:lsdException w:name="Placeholder Text" w:unhideWhenUsed="0"/>
-    <w:lsdException w:name="No Spacing" w:semiHidden="0" w:uiPriority="1" w:unhideWhenUsed="0" w:qFormat="1"/>
-    <w:lsdException w:name="Light Shading" w:semiHidden="0" w:uiPriority="60" w:unhideWhenUsed="0"/>
-    <w:lsdException w:name="Light List" w:semiHidden="0" w:uiPriority="61" w:unhideWhenUsed="0"/>
-    <w:lsdException w:name="Light Grid" w:semiHidden="0" w:uiPriority="62" w:unhideWhenUsed="0"/>
-    <w:lsdException w:name="Medium Shading 1" w:semiHidden="0" w:uiPriority="63" w:unhideWhenUsed="0"/>
-    <w:lsdException w:name="Medium Shading 2" w:semiHidden="0" w:uiPriority="64" w:unhideWhenUsed="0"/>
-    <w:lsdException w:name="Medium List 1" w:semiHidden="0" w:uiPriority="65" w:unhideWhenUsed="0"/>
-    <w:lsdException w:name="Medium List 2" w:semiHidden="0" w:uiPriority="66" w:unhideWhenUsed="0"/>
-    <w:lsdException w:name="Medium Grid 1" w:semiHidden="0" w:uiPriority="67" w:unhideWhenUsed="0"/>
-    <w:lsdException w:name="Medium Grid 2" w:semiHidden="0" w:uiPriority="68" w:unhideWhenUsed="0"/>
-    <w:lsdException w:name="Medium Grid 3" w:semiHidden="0" w:uiPriority="69" w:unhideWhenUsed="0"/>
-    <w:lsdException w:name="Dark List" w:semiHidden="0" w:uiPriority="70" w:unhideWhenUsed="0"/>
-    <w:lsdException w:name="Colorful Shading" w:semiHidden="0" w:uiPriority="71" w:unhideWhenUsed="0"/>
-    <w:lsdException w:name="Colorful List" w:semiHidden="0" w:uiPriority="72" w:unhideWhenUsed="0"/>
-    <w:lsdException w:name="Colorful Grid" w:semiHidden="0" w:uiPriority="73" w:unhideWhenUsed="0"/>
-    <w:lsdException w:name="Light Shading Accent 1" w:semiHidden="0" w:uiPriority="60" w:unhideWhenUsed="0"/>
-    <w:lsdException w:name="Light List Accent 1" w:semiHidden="0" w:uiPriority="61" w:unhideWhenUsed="0"/>
-    <w:lsdException w:name="Light Grid Accent 1" w:semiHidden="0" w:uiPriority="62" w:unhideWhenUsed="0"/>
-    <w:lsdException w:name="Medium Shading 1 Accent 1" w:semiHidden="0" w:uiPriority="63" w:unhideWhenUsed="0"/>
-    <w:lsdException w:name="Medium Shading 2 Accent 1" w:semiHidden="0" w:uiPriority="64" w:unhideWhenUsed="0"/>
-    <w:lsdException w:name="Medium List 1 Accent 1" w:semiHidden="0" w:uiPriority="65" w:unhideWhenUsed="0"/>
-    <w:lsdException w:name="Revision" w:unhideWhenUsed="0"/>
-    <w:lsdException w:name="List Paragraph" w:semiHidden="0" w:uiPriority="34" w:unhideWhenUsed="0" w:qFormat="1"/>
-    <w:lsdException w:name="Quote" w:semiHidden="0" w:uiPriority="29" w:unhideWhenUsed="0" w:qFormat="1"/>
-    <w:lsdException w:name="Intense Quote" w:semiHidden="0" w:uiPriority="30" w:unhideWhenUsed="0" w:qFormat="1"/>
-    <w:lsdException w:name="Medium List 2 Accent 1" w:semiHidden="0" w:uiPriority="66" w:unhideWhenUsed="0"/>
-    <w:lsdException w:name="Medium Grid 1 Accent 1" w:semiHidden="0" w:uiPriority="67" w:unhideWhenUsed="0"/>
-    <w:lsdException w:name="Medium Grid 2 Accent 1" w:semiHidden="0" w:uiPriority="68" w:unhideWhenUsed="0"/>
-    <w:lsdException w:name="Medium Grid 3 Accent 1" w:semiHidden="0" w:uiPriority="69" w:unhideWhenUsed="0"/>
-    <w:lsdException w:name="Dark List Accent 1" w:semiHidden="0" w:uiPriority="70" w:unhideWhenUsed="0"/>
-    <w:lsdException w:name="Colorful Shading Accent 1" w:semiHidden="0" w:uiPriority="71" w:unhideWhenUsed="0"/>
-    <w:lsdException w:name="Colorful List Accent 1" w:semiHidden="0" w:uiPriority="72" w:unhideWhenUsed="0"/>
-    <w:lsdException w:name="Colorful Grid Accent 1" w:semiHidden="0" w:uiPriority="73" w:unhideWhenUsed="0"/>
-    <w:lsdException w:name="Light Shading Accent 2" w:semiHidden="0" w:uiPriority="60" w:unhideWhenUsed="0"/>
-    <w:lsdException w:name="Light List Accent 2" w:semiHidden="0" w:uiPriority="61" w:unhideWhenUsed="0"/>
-    <w:lsdException w:name="Light Grid Accent 2" w:semiHidden="0" w:uiPriority="62" w:unhideWhenUsed="0"/>
-    <w:lsdException w:name="Medium Shading 1 Accent 2" w:semiHidden="0" w:uiPriority="63" w:unhideWhenUsed="0"/>
-    <w:lsdException w:name="Medium Shading 2 Accent 2" w:semiHidden="0" w:uiPriority="64" w:unhideWhenUsed="0"/>
-    <w:lsdException w:name="Medium List 1 Accent 2" w:semiHidden="0" w:uiPriority="65" w:unhideWhenUsed="0"/>
-    <w:lsdException w:name="Medium List 2 Accent 2" w:semiHidden="0" w:uiPriority="66" w:unhideWhenUsed="0"/>
-    <w:lsdException w:name="Medium Grid 1 Accent 2" w:semiHidden="0" w:uiPriority="67" w:unhideWhenUsed="0"/>
-    <w:lsdException w:name="Medium Grid 2 Accent 2" w:semiHidden="0" w:uiPriority="68" w:unhideWhenUsed="0"/>
-    <w:lsdException w:name="Medium Grid 3 Accent 2" w:semiHidden="0" w:uiPriority="69" w:unhideWhenUsed="0"/>
-    <w:lsdException w:name="Dark List Accent 2" w:semiHidden="0" w:uiPriority="70" w:unhideWhenUsed="0"/>
-    <w:lsdException w:name="Colorful Shading Accent 2" w:semiHidden="0" w:uiPriority="71" w:unhideWhenUsed="0"/>
-    <w:lsdException w:name="Colorful List Accent 2" w:semiHidden="0" w:uiPriority="72" w:unhideWhenUsed="0"/>
-    <w:lsdException w:name="Colorful Grid Accent 2" w:semiHidden="0" w:uiPriority="73" w:unhideWhenUsed="0"/>
-    <w:lsdException w:name="Light Shading Accent 3" w:semiHidden="0" w:uiPriority="60" w:unhideWhenUsed="0"/>
-    <w:lsdException w:name="Light List Accent 3" w:semiHidden="0" w:uiPriority="61" w:unhideWhenUsed="0"/>
-    <w:lsdException w:name="Light Grid Accent 3" w:semiHidden="0" w:uiPriority="62" w:unhideWhenUsed="0"/>
-    <w:lsdException w:name="Medium Shading 1 Accent 3" w:semiHidden="0" w:uiPriority="63" w:unhideWhenUsed="0"/>
-    <w:lsdException w:name="Medium Shading 2 Accent 3" w:semiHidden="0" w:uiPriority="64" w:unhideWhenUsed="0"/>
-    <w:lsdException w:name="Medium List 1 Accent 3" w:semiHidden="0" w:uiPriority="65" w:unhideWhenUsed="0"/>
-    <w:lsdException w:name="Medium List 2 Accent 3" w:semiHidden="0" w:uiPriority="66" w:unhideWhenUsed="0"/>
-    <w:lsdException w:name="Medium Grid 1 Accent 3" w:semiHidden="0" w:uiPriority="67" w:unhideWhenUsed="0"/>
-    <w:lsdException w:name="Medium Grid 2 Accent 3" w:semiHidden="0" w:uiPriority="68" w:unhideWhenUsed="0"/>
-    <w:lsdException w:name="Medium Grid 3 Accent 3" w:semiHidden="0" w:uiPriority="69" w:unhideWhenUsed="0"/>
-    <w:lsdException w:name="Dark List Accent 3" w:semiHidden="0" w:uiPriority="70" w:unhideWhenUsed="0"/>
-    <w:lsdException w:name="Colorful Shading Accent 3" w:semiHidden="0" w:uiPriority="71" w:unhideWhenUsed="0"/>
-    <w:lsdException w:name="Colorful List Accent 3" w:semiHidden="0" w:uiPriority="72" w:unhideWhenUsed="0"/>
-    <w:lsdException w:name="Colorful Grid Accent 3" w:semiHidden="0" w:uiPriority="73" w:unhideWhenUsed="0"/>
-    <w:lsdException w:name="Light Shading Accent 4" w:semiHidden="0" w:uiPriority="60" w:unhideWhenUsed="0"/>
-    <w:lsdException w:name="Light List Accent 4" w:semiHidden="0" w:uiPriority="61" w:unhideWhenUsed="0"/>
-    <w:lsdException w:name="Light Grid Accent 4" w:semiHidden="0" w:uiPriority="62" w:unhideWhenUsed="0"/>
-    <w:lsdException w:name="Medium Shading 1 Accent 4" w:semiHidden="0" w:uiPriority="63" w:unhideWhenUsed="0"/>
-    <w:lsdException w:name="Medium Shading 2 Accent 4" w:semiHidden="0" w:uiPriority="64" w:unhideWhenUsed="0"/>
-    <w:lsdException w:name="Medium List 1 Accent 4" w:semiHidden="0" w:uiPriority="65" w:unhideWhenUsed="0"/>
-    <w:lsdException w:name="Medium List 2 Accent 4" w:semiHidden="0" w:uiPriority="66" w:unhideWhenUsed="0"/>
-    <w:lsdException w:name="Medium Grid 1 Accent 4" w:semiHidden="0" w:uiPriority="67" w:unhideWhenUsed="0"/>
-    <w:lsdException w:name="Medium Grid 2 Accent 4" w:semiHidden="0" w:uiPriority="68" w:unhideWhenUsed="0"/>
-    <w:lsdException w:name="Medium Grid 3 Accent 4" w:semiHidden="0" w:uiPriority="69" w:unhideWhenUsed="0"/>
-    <w:lsdException w:name="Dark List Accent 4" w:semiHidden="0" w:uiPriority="70" w:unhideWhenUsed="0"/>
-    <w:lsdException w:name="Colorful Shading Accent 4" w:semiHidden="0" w:uiPriority="71" w:unhideWhenUsed="0"/>
-    <w:lsdException w:name="Colorful List Accent 4" w:semiHidden="0" w:uiPriority="72" w:unhideWhenUsed="0"/>
-    <w:lsdException w:name="Colorful Grid Accent 4" w:semiHidden="0" w:uiPriority="73" w:unhideWhenUsed="0"/>
-    <w:lsdException w:name="Light Shading Accent 5" w:semiHidden="0" w:uiPriority="60" w:unhideWhenUsed="0"/>
-    <w:lsdException w:name="Light List Accent 5" w:semiHidden="0" w:uiPriority="61" w:unhideWhenUsed="0"/>
-    <w:lsdException w:name="Light Grid Accent 5" w:semiHidden="0" w:uiPriority="62" w:unhideWhenUsed="0"/>
-    <w:lsdException w:name="Medium Shading 1 Accent 5" w:semiHidden="0" w:uiPriority="63" w:unhideWhenUsed="0"/>
-    <w:lsdException w:name="Medium Shading 2 Accent 5" w:semiHidden="0" w:uiPriority="64" w:unhideWhenUsed="0"/>
-    <w:lsdException w:name="Medium List 1 Accent 5" w:semiHidden="0" w:uiPriority="65" w:unhideWhenUsed="0"/>
-    <w:lsdException w:name="Medium List 2 Accent 5" w:semiHidden="0" w:uiPriority="66" w:unhideWhenUsed="0"/>
-    <w:lsdException w:name="Medium Grid 1 Accent 5" w:semiHidden="0" w:uiPriority="67" w:unhideWhenUsed="0"/>
-    <w:lsdException w:name="Medium Grid 2 Accent 5" w:semiHidden="0" w:uiPriority="68" w:unhideWhenUsed="0"/>
-    <w:lsdException w:name="Medium Grid 3 Accent 5" w:semiHidden="0" w:uiPriority="69" w:unhideWhenUsed="0"/>
-    <w:lsdException w:name="Dark List Accent 5" w:semiHidden="0" w:uiPriority="70" w:unhideWhenUsed="0"/>
-    <w:lsdException w:name="Colorful Shading Accent 5" w:semiHidden="0" w:uiPriority="71" w:unhideWhenUsed="0"/>
-    <w:lsdException w:name="Colorful List Accent 5" w:semiHidden="0" w:uiPriority="72" w:unhideWhenUsed="0"/>
-    <w:lsdException w:name="Colorful Grid Accent 5" w:semiHidden="0" w:uiPriority="73" w:unhideWhenUsed="0"/>
-    <w:lsdException w:name="Light Shading Accent 6" w:semiHidden="0" w:uiPriority="60" w:unhideWhenUsed="0"/>
-    <w:lsdException w:name="Light List Accent 6" w:semiHidden="0" w:uiPriority="61" w:unhideWhenUsed="0"/>
-    <w:lsdException w:name="Light Grid Accent 6" w:semiHidden="0" w:uiPriority="62" w:unhideWhenUsed="0"/>
-    <w:lsdException w:name="Medium Shading 1 Accent 6" w:semiHidden="0" w:uiPriority="63" w:unhideWhenUsed="0"/>
-    <w:lsdException w:name="Medium Shading 2 Accent 6" w:semiHidden="0" w:uiPriority="64" w:unhideWhenUsed="0"/>
-    <w:lsdException w:name="Medium List 1 Accent 6" w:semiHidden="0" w:uiPriority="65" w:unhideWhenUsed="0"/>
-    <w:lsdException w:name="Medium List 2 Accent 6" w:semiHidden="0" w:uiPriority="66" w:unhideWhenUsed="0"/>
-    <w:lsdException w:name="Medium Grid 1 Accent 6" w:semiHidden="0" w:uiPriority="67" w:unhideWhenUsed="0"/>
-    <w:lsdException w:name="Medium Grid 2 Accent 6" w:semiHidden="0" w:uiPriority="68" w:unhideWhenUsed="0"/>
-    <w:lsdException w:name="Medium Grid 3 Accent 6" w:semiHidden="0" w:uiPriority="69" w:unhideWhenUsed="0"/>
-    <w:lsdException w:name="Dark List Accent 6" w:semiHidden="0" w:uiPriority="70" w:unhideWhenUsed="0"/>
-    <w:lsdException w:name="Colorful Shading Accent 6" w:semiHidden="0" w:uiPriority="71" w:unhideWhenUsed="0"/>
-    <w:lsdException w:name="Colorful List Accent 6" w:semiHidden="0" w:uiPriority="72" w:unhideWhenUsed="0"/>
-    <w:lsdException w:name="Colorful Grid Accent 6" w:semiHidden="0" w:uiPriority="73" w:unhideWhenUsed="0"/>
-    <w:lsdException w:name="Subtle Emphasis" w:semiHidden="0" w:uiPriority="19" w:unhideWhenUsed="0" w:qFormat="1"/>
-    <w:lsdException w:name="Intense Emphasis" w:semiHidden="0" w:uiPriority="21" w:unhideWhenUsed="0" w:qFormat="1"/>
-    <w:lsdException w:name="Subtle Reference" w:semiHidden="0" w:uiPriority="31" w:unhideWhenUsed="0" w:qFormat="1"/>
-    <w:lsdException w:name="Intense Reference" w:semiHidden="0" w:uiPriority="32" w:unhideWhenUsed="0" w:qFormat="1"/>
-    <w:lsdException w:name="Book Title" w:semiHidden="0" w:uiPriority="33" w:unhideWhenUsed="0" w:qFormat="1"/>
-    <w:lsdException w:name="Bibliography" w:uiPriority="37"/>
-    <w:lsdException w:name="TOC Heading" w:uiPriority="39" w:qFormat="1"/>
+  <w:latentStyles w:defLockedState="0" w:defUIPriority="99" w:defSemiHidden="0" w:defUnhideWhenUsed="0" w:defQFormat="0" w:count="376">
+    <w:lsdException w:name="Normal" w:uiPriority="0" w:qFormat="1"/>
+    <w:lsdException w:name="heading 1" w:uiPriority="9" w:qFormat="1"/>
+    <w:lsdException w:name="heading 2" w:semiHidden="1" w:uiPriority="9" w:unhideWhenUsed="1" w:qFormat="1"/>
+    <w:lsdException w:name="heading 3" w:semiHidden="1" w:uiPriority="9" w:unhideWhenUsed="1" w:qFormat="1"/>
+    <w:lsdException w:name="heading 4" w:semiHidden="1" w:uiPriority="9" w:unhideWhenUsed="1" w:qFormat="1"/>
+    <w:lsdException w:name="heading 5" w:semiHidden="1" w:uiPriority="9" w:unhideWhenUsed="1" w:qFormat="1"/>
+    <w:lsdException w:name="heading 6" w:semiHidden="1" w:uiPriority="9" w:unhideWhenUsed="1" w:qFormat="1"/>
+    <w:lsdException w:name="heading 7" w:semiHidden="1" w:uiPriority="9" w:unhideWhenUsed="1" w:qFormat="1"/>
+    <w:lsdException w:name="heading 8" w:semiHidden="1" w:uiPriority="9" w:unhideWhenUsed="1" w:qFormat="1"/>
+    <w:lsdException w:name="heading 9" w:semiHidden="1" w:uiPriority="9" w:unhideWhenUsed="1" w:qFormat="1"/>
+    <w:lsdException w:name="index 1" w:semiHidden="1" w:unhideWhenUsed="1"/>
+    <w:lsdException w:name="index 2" w:semiHidden="1" w:unhideWhenUsed="1"/>
+    <w:lsdException w:name="index 3" w:semiHidden="1" w:unhideWhenUsed="1"/>
+    <w:lsdException w:name="index 4" w:semiHidden="1" w:unhideWhenUsed="1"/>
+    <w:lsdException w:name="index 5" w:semiHidden="1" w:unhideWhenUsed="1"/>
+    <w:lsdException w:name="index 6" w:semiHidden="1" w:unhideWhenUsed="1"/>
+    <w:lsdException w:name="index 7" w:semiHidden="1" w:unhideWhenUsed="1"/>
+    <w:lsdException w:name="index 8" w:semiHidden="1" w:unhideWhenUsed="1"/>
+    <w:lsdException w:name="index 9" w:semiHidden="1" w:unhideWhenUsed="1"/>
+    <w:lsdException w:name="toc 1" w:semiHidden="1" w:uiPriority="39" w:unhideWhenUsed="1"/>
+    <w:lsdException w:name="toc 2" w:semiHidden="1" w:uiPriority="39" w:unhideWhenUsed="1"/>
+    <w:lsdException w:name="toc 3" w:semiHidden="1" w:uiPriority="39" w:unhideWhenUsed="1"/>
+    <w:lsdException w:name="toc 4" w:semiHidden="1" w:uiPriority="39" w:unhideWhenUsed="1"/>
+    <w:lsdException w:name="toc 5" w:semiHidden="1" w:uiPriority="39" w:unhideWhenUsed="1"/>
+    <w:lsdException w:name="toc 6" w:semiHidden="1" w:uiPriority="39" w:unhideWhenUsed="1"/>
+    <w:lsdException w:name="toc 7" w:semiHidden="1" w:uiPriority="39" w:unhideWhenUsed="1"/>
+    <w:lsdException w:name="toc 8" w:semiHidden="1" w:uiPriority="39" w:unhideWhenUsed="1"/>
+    <w:lsdException w:name="toc 9" w:semiHidden="1" w:uiPriority="39" w:unhideWhenUsed="1"/>
+    <w:lsdException w:name="Normal Indent" w:semiHidden="1" w:unhideWhenUsed="1"/>
+    <w:lsdException w:name="footnote text" w:semiHidden="1" w:unhideWhenUsed="1"/>
+    <w:lsdException w:name="annotation text" w:semiHidden="1" w:unhideWhenUsed="1"/>
+    <w:lsdException w:name="header" w:semiHidden="1" w:unhideWhenUsed="1"/>
+    <w:lsdException w:name="footer" w:semiHidden="1" w:unhideWhenUsed="1"/>
+    <w:lsdException w:name="index heading" w:semiHidden="1" w:unhideWhenUsed="1"/>
+    <w:lsdException w:name="caption" w:semiHidden="1" w:uiPriority="35" w:unhideWhenUsed="1" w:qFormat="1"/>
+    <w:lsdException w:name="table of figures" w:semiHidden="1" w:unhideWhenUsed="1"/>
+    <w:lsdException w:name="envelope address" w:semiHidden="1" w:unhideWhenUsed="1"/>
+    <w:lsdException w:name="envelope return" w:semiHidden="1" w:unhideWhenUsed="1"/>
+    <w:lsdException w:name="footnote reference" w:semiHidden="1" w:unhideWhenUsed="1"/>
+    <w:lsdException w:name="annotation reference" w:semiHidden="1" w:unhideWhenUsed="1"/>
+    <w:lsdException w:name="line number" w:semiHidden="1" w:unhideWhenUsed="1"/>
+    <w:lsdException w:name="page number" w:semiHidden="1" w:unhideWhenUsed="1"/>
+    <w:lsdException w:name="endnote reference" w:semiHidden="1" w:unhideWhenUsed="1"/>
+    <w:lsdException w:name="endnote text" w:semiHidden="1" w:unhideWhenUsed="1"/>
+    <w:lsdException w:name="table of authorities" w:semiHidden="1" w:unhideWhenUsed="1"/>
+    <w:lsdException w:name="macro" w:semiHidden="1" w:unhideWhenUsed="1"/>
+    <w:lsdException w:name="toa heading" w:semiHidden="1" w:unhideWhenUsed="1"/>
+    <w:lsdException w:name="List" w:semiHidden="1" w:unhideWhenUsed="1"/>
+    <w:lsdException w:name="List Bullet" w:semiHidden="1" w:unhideWhenUsed="1"/>
+    <w:lsdException w:name="List Number" w:semiHidden="1" w:unhideWhenUsed="1"/>
+    <w:lsdException w:name="List 2" w:semiHidden="1" w:unhideWhenUsed="1"/>
+    <w:lsdException w:name="List 3" w:semiHidden="1" w:unhideWhenUsed="1"/>
+    <w:lsdException w:name="List 4" w:semiHidden="1" w:unhideWhenUsed="1"/>
+    <w:lsdException w:name="List 5" w:semiHidden="1" w:unhideWhenUsed="1"/>
+    <w:lsdException w:name="List Bullet 2" w:semiHidden="1" w:unhideWhenUsed="1"/>
+    <w:lsdException w:name="List Bullet 3" w:semiHidden="1" w:unhideWhenUsed="1"/>
+    <w:lsdException w:name="List Bullet 4" w:semiHidden="1" w:unhideWhenUsed="1"/>
+    <w:lsdException w:name="List Bullet 5" w:semiHidden="1" w:unhideWhenUsed="1"/>
+    <w:lsdException w:name="List Number 2" w:semiHidden="1" w:unhideWhenUsed="1"/>
+    <w:lsdException w:name="List Number 3" w:semiHidden="1" w:unhideWhenUsed="1"/>
+    <w:lsdException w:name="List Number 4" w:semiHidden="1" w:unhideWhenUsed="1"/>
+    <w:lsdException w:name="List Number 5" w:semiHidden="1" w:unhideWhenUsed="1"/>
+    <w:lsdException w:name="Title" w:uiPriority="10" w:qFormat="1"/>
+    <w:lsdException w:name="Closing" w:semiHidden="1" w:unhideWhenUsed="1"/>
+    <w:lsdException w:name="Signature" w:semiHidden="1" w:unhideWhenUsed="1"/>
+    <w:lsdException w:name="Default Paragraph Font" w:semiHidden="1" w:uiPriority="1" w:unhideWhenUsed="1"/>
+    <w:lsdException w:name="Body Text" w:semiHidden="1" w:unhideWhenUsed="1"/>
+    <w:lsdException w:name="Body Text Indent" w:semiHidden="1" w:unhideWhenUsed="1"/>
+    <w:lsdException w:name="List Continue" w:semiHidden="1" w:unhideWhenUsed="1"/>
+    <w:lsdException w:name="List Continue 2" w:semiHidden="1" w:unhideWhenUsed="1"/>
+    <w:lsdException w:name="List Continue 3" w:semiHidden="1" w:unhideWhenUsed="1"/>
+    <w:lsdException w:name="List Continue 4" w:semiHidden="1" w:unhideWhenUsed="1"/>
+    <w:lsdException w:name="List Continue 5" w:semiHidden="1" w:unhideWhenUsed="1"/>
+    <w:lsdException w:name="Message Header" w:semiHidden="1" w:unhideWhenUsed="1"/>
+    <w:lsdException w:name="Subtitle" w:uiPriority="11" w:qFormat="1"/>
+    <w:lsdException w:name="Salutation" w:semiHidden="1" w:unhideWhenUsed="1"/>
+    <w:lsdException w:name="Date" w:semiHidden="1" w:unhideWhenUsed="1"/>
+    <w:lsdException w:name="Body Text First Indent" w:semiHidden="1" w:unhideWhenUsed="1"/>
+    <w:lsdException w:name="Body Text First Indent 2" w:semiHidden="1" w:unhideWhenUsed="1"/>
+    <w:lsdException w:name="Note Heading" w:semiHidden="1" w:unhideWhenUsed="1"/>
+    <w:lsdException w:name="Body Text 2" w:semiHidden="1" w:unhideWhenUsed="1"/>
+    <w:lsdException w:name="Body Text 3" w:semiHidden="1" w:unhideWhenUsed="1"/>
+    <w:lsdException w:name="Body Text Indent 2" w:semiHidden="1" w:unhideWhenUsed="1"/>
+    <w:lsdException w:name="Body Text Indent 3" w:semiHidden="1" w:unhideWhenUsed="1"/>
+    <w:lsdException w:name="Block Text" w:semiHidden="1" w:unhideWhenUsed="1"/>
+    <w:lsdException w:name="Hyperlink" w:semiHidden="1" w:unhideWhenUsed="1"/>
+    <w:lsdException w:name="FollowedHyperlink" w:semiHidden="1" w:unhideWhenUsed="1"/>
+    <w:lsdException w:name="Strong" w:uiPriority="22" w:qFormat="1"/>
+    <w:lsdException w:name="Emphasis" w:uiPriority="20" w:qFormat="1"/>
+    <w:lsdException w:name="Document Map" w:semiHidden="1" w:unhideWhenUsed="1"/>
+    <w:lsdException w:name="Plain Text" w:semiHidden="1" w:unhideWhenUsed="1"/>
+    <w:lsdException w:name="E-mail Signature" w:semiHidden="1" w:unhideWhenUsed="1"/>
+    <w:lsdException w:name="HTML Top of Form" w:semiHidden="1" w:unhideWhenUsed="1"/>
+    <w:lsdException w:name="HTML Bottom of Form" w:semiHidden="1" w:unhideWhenUsed="1"/>
+    <w:lsdException w:name="Normal (Web)" w:semiHidden="1" w:unhideWhenUsed="1"/>
+    <w:lsdException w:name="HTML Acronym" w:semiHidden="1" w:unhideWhenUsed="1"/>
+    <w:lsdException w:name="HTML Address" w:semiHidden="1" w:unhideWhenUsed="1"/>
+    <w:lsdException w:name="HTML Cite" w:semiHidden="1" w:unhideWhenUsed="1"/>
+    <w:lsdException w:name="HTML Code" w:semiHidden="1" w:unhideWhenUsed="1"/>
+    <w:lsdException w:name="HTML Definition" w:semiHidden="1" w:unhideWhenUsed="1"/>
+    <w:lsdException w:name="HTML Keyboard" w:semiHidden="1" w:unhideWhenUsed="1"/>
+    <w:lsdException w:name="HTML Preformatted" w:semiHidden="1" w:unhideWhenUsed="1"/>
+    <w:lsdException w:name="HTML Sample" w:semiHidden="1" w:unhideWhenUsed="1"/>
+    <w:lsdException w:name="HTML Typewriter" w:semiHidden="1" w:unhideWhenUsed="1"/>
+    <w:lsdException w:name="HTML Variable" w:semiHidden="1" w:unhideWhenUsed="1"/>
+    <w:lsdException w:name="Normal Table" w:semiHidden="1" w:unhideWhenUsed="1"/>
+    <w:lsdException w:name="annotation subject" w:semiHidden="1" w:unhideWhenUsed="1"/>
+    <w:lsdException w:name="No List" w:semiHidden="1" w:unhideWhenUsed="1"/>
+    <w:lsdException w:name="Outline List 1" w:semiHidden="1" w:unhideWhenUsed="1"/>
+    <w:lsdException w:name="Outline List 2" w:semiHidden="1" w:unhideWhenUsed="1"/>
+    <w:lsdException w:name="Outline List 3" w:semiHidden="1" w:unhideWhenUsed="1"/>
+    <w:lsdException w:name="Table Simple 1" w:semiHidden="1" w:unhideWhenUsed="1"/>
+    <w:lsdException w:name="Table Simple 2" w:semiHidden="1" w:unhideWhenUsed="1"/>
+    <w:lsdException w:name="Table Simple 3" w:semiHidden="1" w:unhideWhenUsed="1"/>
+    <w:lsdException w:name="Table Classic 1" w:semiHidden="1" w:unhideWhenUsed="1"/>
+    <w:lsdException w:name="Table Classic 2" w:semiHidden="1" w:unhideWhenUsed="1"/>
+    <w:lsdException w:name="Table Classic 3" w:semiHidden="1" w:unhideWhenUsed="1"/>
+    <w:lsdException w:name="Table Classic 4" w:semiHidden="1" w:unhideWhenUsed="1"/>
+    <w:lsdException w:name="Table Colorful 1" w:semiHidden="1" w:unhideWhenUsed="1"/>
+    <w:lsdException w:name="Table Colorful 2" w:semiHidden="1" w:unhideWhenUsed="1"/>
+    <w:lsdException w:name="Table Colorful 3" w:semiHidden="1" w:unhideWhenUsed="1"/>
+    <w:lsdException w:name="Table Columns 1" w:semiHidden="1" w:unhideWhenUsed="1"/>
+    <w:lsdException w:name="Table Columns 2" w:semiHidden="1" w:unhideWhenUsed="1"/>
+    <w:lsdException w:name="Table Columns 3" w:semiHidden="1" w:unhideWhenUsed="1"/>
+    <w:lsdException w:name="Table Columns 4" w:semiHidden="1" w:unhideWhenUsed="1"/>
+    <w:lsdException w:name="Table Columns 5" w:semiHidden="1" w:unhideWhenUsed="1"/>
+    <w:lsdException w:name="Table Grid 1" w:semiHidden="1" w:unhideWhenUsed="1"/>
+    <w:lsdException w:name="Table Grid 2" w:semiHidden="1" w:unhideWhenUsed="1"/>
+    <w:lsdException w:name="Table Grid 3" w:semiHidden="1" w:unhideWhenUsed="1"/>
+    <w:lsdException w:name="Table Grid 4" w:semiHidden="1" w:unhideWhenUsed="1"/>
+    <w:lsdException w:name="Table Grid 5" w:semiHidden="1" w:unhideWhenUsed="1"/>
+    <w:lsdException w:name="Table Grid 6" w:semiHidden="1" w:unhideWhenUsed="1"/>
+    <w:lsdException w:name="Table Grid 7" w:semiHidden="1" w:unhideWhenUsed="1"/>
+    <w:lsdException w:name="Table Grid 8" w:semiHidden="1" w:unhideWhenUsed="1"/>
+    <w:lsdException w:name="Table List 1" w:semiHidden="1" w:unhideWhenUsed="1"/>
+    <w:lsdException w:name="Table List 2" w:semiHidden="1" w:unhideWhenUsed="1"/>
+    <w:lsdException w:name="Table List 3" w:semiHidden="1" w:unhideWhenUsed="1"/>
+    <w:lsdException w:name="Table List 4" w:semiHidden="1" w:unhideWhenUsed="1"/>
+    <w:lsdException w:name="Table List 5" w:semiHidden="1" w:unhideWhenUsed="1"/>
+    <w:lsdException w:name="Table List 6" w:semiHidden="1" w:unhideWhenUsed="1"/>
+    <w:lsdException w:name="Table List 7" w:semiHidden="1" w:unhideWhenUsed="1"/>
+    <w:lsdException w:name="Table List 8" w:semiHidden="1" w:unhideWhenUsed="1"/>
+    <w:lsdException w:name="Table 3D effects 1" w:semiHidden="1" w:unhideWhenUsed="1"/>
+    <w:lsdException w:name="Table 3D effects 2" w:semiHidden="1" w:unhideWhenUsed="1"/>
+    <w:lsdException w:name="Table 3D effects 3" w:semiHidden="1" w:unhideWhenUsed="1"/>
+    <w:lsdException w:name="Table Contemporary" w:semiHidden="1" w:unhideWhenUsed="1"/>
+    <w:lsdException w:name="Table Elegant" w:semiHidden="1" w:unhideWhenUsed="1"/>
+    <w:lsdException w:name="Table Professional" w:semiHidden="1" w:unhideWhenUsed="1"/>
+    <w:lsdException w:name="Table Subtle 1" w:semiHidden="1" w:unhideWhenUsed="1"/>
+    <w:lsdException w:name="Table Subtle 2" w:semiHidden="1" w:unhideWhenUsed="1"/>
+    <w:lsdException w:name="Table Web 1" w:semiHidden="1" w:unhideWhenUsed="1"/>
+    <w:lsdException w:name="Table Web 2" w:semiHidden="1" w:unhideWhenUsed="1"/>
+    <w:lsdException w:name="Table Web 3" w:semiHidden="1" w:unhideWhenUsed="1"/>
+    <w:lsdException w:name="Balloon Text" w:semiHidden="1" w:unhideWhenUsed="1"/>
+    <w:lsdException w:name="Table Grid" w:semiHidden="1" w:uiPriority="59" w:unhideWhenUsed="1"/>
+    <w:lsdException w:name="Table Theme" w:semiHidden="1" w:unhideWhenUsed="1"/>
+    <w:lsdException w:name="Placeholder Text" w:semiHidden="1"/>
+    <w:lsdException w:name="No Spacing" w:uiPriority="1" w:qFormat="1"/>
+    <w:lsdException w:name="Light Shading" w:uiPriority="60"/>
+    <w:lsdException w:name="Light List" w:uiPriority="61"/>
+    <w:lsdException w:name="Light Grid" w:uiPriority="62"/>
+    <w:lsdException w:name="Medium Shading 1" w:uiPriority="63"/>
+    <w:lsdException w:name="Medium Shading 2" w:uiPriority="64"/>
+    <w:lsdException w:name="Medium List 1" w:uiPriority="65"/>
+    <w:lsdException w:name="Medium List 2" w:uiPriority="66"/>
+    <w:lsdException w:name="Medium Grid 1" w:uiPriority="67"/>
+    <w:lsdException w:name="Medium Grid 2" w:uiPriority="68"/>
+    <w:lsdException w:name="Medium Grid 3" w:uiPriority="69"/>
+    <w:lsdException w:name="Dark List" w:uiPriority="70"/>
+    <w:lsdException w:name="Colorful Shading" w:uiPriority="71"/>
+    <w:lsdException w:name="Colorful List" w:uiPriority="72"/>
+    <w:lsdException w:name="Colorful Grid" w:uiPriority="73"/>
+    <w:lsdException w:name="Light Shading Accent 1" w:uiPriority="60"/>
+    <w:lsdException w:name="Light List Accent 1" w:uiPriority="61"/>
+    <w:lsdException w:name="Light Grid Accent 1" w:uiPriority="62"/>
+    <w:lsdException w:name="Medium Shading 1 Accent 1" w:uiPriority="63"/>
+    <w:lsdException w:name="Medium Shading 2 Accent 1" w:uiPriority="64"/>
+    <w:lsdException w:name="Medium List 1 Accent 1" w:uiPriority="65"/>
+    <w:lsdException w:name="Revision" w:semiHidden="1"/>
+    <w:lsdException w:name="List Paragraph" w:uiPriority="34" w:qFormat="1"/>
+    <w:lsdException w:name="Quote" w:uiPriority="29" w:qFormat="1"/>
+    <w:lsdException w:name="Intense Quote" w:uiPriority="30" w:qFormat="1"/>
+    <w:lsdException w:name="Medium List 2 Accent 1" w:uiPriority="66"/>
+    <w:lsdException w:name="Medium Grid 1 Accent 1" w:uiPriority="67"/>
+    <w:lsdException w:name="Medium Grid 2 Accent 1" w:uiPriority="68"/>
+    <w:lsdException w:name="Medium Grid 3 Accent 1" w:uiPriority="69"/>
+    <w:lsdException w:name="Dark List Accent 1" w:uiPriority="70"/>
+    <w:lsdException w:name="Colorful Shading Accent 1" w:uiPriority="71"/>
+    <w:lsdException w:name="Colorful List Accent 1" w:uiPriority="72"/>
+    <w:lsdException w:name="Colorful Grid Accent 1" w:uiPriority="73"/>
+    <w:lsdException w:name="Light Shading Accent 2" w:uiPriority="60"/>
+    <w:lsdException w:name="Light List Accent 2" w:uiPriority="61"/>
+    <w:lsdException w:name="Light Grid Accent 2" w:uiPriority="62"/>
+    <w:lsdException w:name="Medium Shading 1 Accent 2" w:uiPriority="63"/>
+    <w:lsdException w:name="Medium Shading 2 Accent 2" w:uiPriority="64"/>
+    <w:lsdException w:name="Medium List 1 Accent 2" w:uiPriority="65"/>
+    <w:lsdException w:name="Medium List 2 Accent 2" w:uiPriority="66"/>
+    <w:lsdException w:name="Medium Grid 1 Accent 2" w:uiPriority="67"/>
+    <w:lsdException w:name="Medium Grid 2 Accent 2" w:uiPriority="68"/>
+    <w:lsdException w:name="Medium Grid 3 Accent 2" w:uiPriority="69"/>
+    <w:lsdException w:name="Dark List Accent 2" w:uiPriority="70"/>
+    <w:lsdException w:name="Colorful Shading Accent 2" w:uiPriority="71"/>
+    <w:lsdException w:name="Colorful List Accent 2" w:uiPriority="72"/>
+    <w:lsdException w:name="Colorful Grid Accent 2" w:uiPriority="73"/>
+    <w:lsdException w:name="Light Shading Accent 3" w:uiPriority="60"/>
+    <w:lsdException w:name="Light List Accent 3" w:uiPriority="61"/>
+    <w:lsdException w:name="Light Grid Accent 3" w:uiPriority="62"/>
+    <w:lsdException w:name="Medium Shading 1 Accent 3" w:uiPriority="63"/>
+    <w:lsdException w:name="Medium Shading 2 Accent 3" w:uiPriority="64"/>
+    <w:lsdException w:name="Medium List 1 Accent 3" w:uiPriority="65"/>
+    <w:lsdException w:name="Medium List 2 Accent 3" w:uiPriority="66"/>
+    <w:lsdException w:name="Medium Grid 1 Accent 3" w:uiPriority="67"/>
+    <w:lsdException w:name="Medium Grid 2 Accent 3" w:uiPriority="68"/>
+    <w:lsdException w:name="Medium Grid 3 Accent 3" w:uiPriority="69"/>
+    <w:lsdException w:name="Dark List Accent 3" w:uiPriority="70"/>
+    <w:lsdException w:name="Colorful Shading Accent 3" w:uiPriority="71"/>
+    <w:lsdException w:name="Colorful List Accent 3" w:uiPriority="72"/>
+    <w:lsdException w:name="Colorful Grid Accent 3" w:uiPriority="73"/>
+    <w:lsdException w:name="Light Shading Accent 4" w:uiPriority="60"/>
+    <w:lsdException w:name="Light List Accent 4" w:uiPriority="61"/>
+    <w:lsdException w:name="Light Grid Accent 4" w:uiPriority="62"/>
+    <w:lsdException w:name="Medium Shading 1 Accent 4" w:uiPriority="63"/>
+    <w:lsdException w:name="Medium Shading 2 Accent 4" w:uiPriority="64"/>
+    <w:lsdException w:name="Medium List 1 Accent 4" w:uiPriority="65"/>
+    <w:lsdException w:name="Medium List 2 Accent 4" w:uiPriority="66"/>
+    <w:lsdException w:name="Medium Grid 1 Accent 4" w:uiPriority="67"/>
+    <w:lsdException w:name="Medium Grid 2 Accent 4" w:uiPriority="68"/>
+    <w:lsdException w:name="Medium Grid 3 Accent 4" w:uiPriority="69"/>
+    <w:lsdException w:name="Dark List Accent 4" w:uiPriority="70"/>
+    <w:lsdException w:name="Colorful Shading Accent 4" w:uiPriority="71"/>
+    <w:lsdException w:name="Colorful List Accent 4" w:uiPriority="72"/>
+    <w:lsdException w:name="Colorful Grid Accent 4" w:uiPriority="73"/>
+    <w:lsdException w:name="Light Shading Accent 5" w:uiPriority="60"/>
+    <w:lsdException w:name="Light List Accent 5" w:uiPriority="61"/>
+    <w:lsdException w:name="Light Grid Accent 5" w:uiPriority="62"/>
+    <w:lsdException w:name="Medium Shading 1 Accent 5" w:uiPriority="63"/>
+    <w:lsdException w:name="Medium Shading 2 Accent 5" w:uiPriority="64"/>
+    <w:lsdException w:name="Medium List 1 Accent 5" w:uiPriority="65"/>
+    <w:lsdException w:name="Medium List 2 Accent 5" w:uiPriority="66"/>
+    <w:lsdException w:name="Medium Grid 1 Accent 5" w:uiPriority="67"/>
+    <w:lsdException w:name="Medium Grid 2 Accent 5" w:uiPriority="68"/>
+    <w:lsdException w:name="Medium Grid 3 Accent 5" w:uiPriority="69"/>
+    <w:lsdException w:name="Dark List Accent 5" w:uiPriority="70"/>
+    <w:lsdException w:name="Colorful Shading Accent 5" w:uiPriority="71"/>
+    <w:lsdException w:name="Colorful List Accent 5" w:uiPriority="72"/>
+    <w:lsdException w:name="Colorful Grid Accent 5" w:uiPriority="73"/>
+    <w:lsdException w:name="Light Shading Accent 6" w:uiPriority="60"/>
+    <w:lsdException w:name="Light List Accent 6" w:uiPriority="61"/>
+    <w:lsdException w:name="Light Grid Accent 6" w:uiPriority="62"/>
+    <w:lsdException w:name="Medium Shading 1 Accent 6" w:uiPriority="63"/>
+    <w:lsdException w:name="Medium Shading 2 Accent 6" w:uiPriority="64"/>
+    <w:lsdException w:name="Medium List 1 Accent 6" w:uiPriority="65"/>
+    <w:lsdException w:name="Medium List 2 Accent 6" w:uiPriority="66"/>
+    <w:lsdException w:name="Medium Grid 1 Accent 6" w:uiPriority="67"/>
+    <w:lsdException w:name="Medium Grid 2 Accent 6" w:uiPriority="68"/>
+    <w:lsdException w:name="Medium Grid 3 Accent 6" w:uiPriority="69"/>
+    <w:lsdException w:name="Dark List Accent 6" w:uiPriority="70"/>
+    <w:lsdException w:name="Colorful Shading Accent 6" w:uiPriority="71"/>
+    <w:lsdException w:name="Colorful List Accent 6" w:uiPriority="72"/>
+    <w:lsdException w:name="Colorful Grid Accent 6" w:uiPriority="73"/>
+    <w:lsdException w:name="Subtle Emphasis" w:uiPriority="19" w:qFormat="1"/>
+    <w:lsdException w:name="Intense Emphasis" w:uiPriority="21" w:qFormat="1"/>
+    <w:lsdException w:name="Subtle Reference" w:uiPriority="31" w:qFormat="1"/>
+    <w:lsdException w:name="Intense Reference" w:uiPriority="32" w:qFormat="1"/>
+    <w:lsdException w:name="Book Title" w:uiPriority="33" w:qFormat="1"/>
+    <w:lsdException w:name="Bibliography" w:semiHidden="1" w:uiPriority="37" w:unhideWhenUsed="1"/>
+    <w:lsdException w:name="TOC Heading" w:semiHidden="1" w:uiPriority="39" w:unhideWhenUsed="1" w:qFormat="1"/>
+    <w:lsdException w:name="Plain Table 1" w:uiPriority="41"/>
+    <w:lsdException w:name="Plain Table 2" w:uiPriority="42"/>
+    <w:lsdException w:name="Plain Table 3" w:uiPriority="43"/>
+    <w:lsdException w:name="Plain Table 4" w:uiPriority="44"/>
+    <w:lsdException w:name="Plain Table 5" w:uiPriority="45"/>
+    <w:lsdException w:name="Grid Table Light" w:uiPriority="40"/>
+    <w:lsdException w:name="Grid Table 1 Light" w:uiPriority="46"/>
+    <w:lsdException w:name="Grid Table 2" w:uiPriority="47"/>
+    <w:lsdException w:name="Grid Table 3" w:uiPriority="48"/>
+    <w:lsdException w:name="Grid Table 4" w:uiPriority="49"/>
+    <w:lsdException w:name="Grid Table 5 Dark" w:uiPriority="50"/>
+    <w:lsdException w:name="Grid Table 6 Colorful" w:uiPriority="51"/>
+    <w:lsdException w:name="Grid Table 7 Colorful" w:uiPriority="52"/>
+    <w:lsdException w:name="Grid Table 1 Light Accent 1" w:uiPriority="46"/>
+    <w:lsdException w:name="Grid Table 2 Accent 1" w:uiPriority="47"/>
+    <w:lsdException w:name="Grid Table 3 Accent 1" w:uiPriority="48"/>
+    <w:lsdException w:name="Grid Table 4 Accent 1" w:uiPriority="49"/>
+    <w:lsdException w:name="Grid Table 5 Dark Accent 1" w:uiPriority="50"/>
+    <w:lsdException w:name="Grid Table 6 Colorful Accent 1" w:uiPriority="51"/>
+    <w:lsdException w:name="Grid Table 7 Colorful Accent 1" w:uiPriority="52"/>
+    <w:lsdException w:name="Grid Table 1 Light Accent 2" w:uiPriority="46"/>
+    <w:lsdException w:name="Grid Table 2 Accent 2" w:uiPriority="47"/>
+    <w:lsdException w:name="Grid Table 3 Accent 2" w:uiPriority="48"/>
+    <w:lsdException w:name="Grid Table 4 Accent 2" w:uiPriority="49"/>
+    <w:lsdException w:name="Grid Table 5 Dark Accent 2" w:uiPriority="50"/>
+    <w:lsdException w:name="Grid Table 6 Colorful Accent 2" w:uiPriority="51"/>
+    <w:lsdException w:name="Grid Table 7 Colorful Accent 2" w:uiPriority="52"/>
+    <w:lsdException w:name="Grid Table 1 Light Accent 3" w:uiPriority="46"/>
+    <w:lsdException w:name="Grid Table 2 Accent 3" w:uiPriority="47"/>
+    <w:lsdException w:name="Grid Table 3 Accent 3" w:uiPriority="48"/>
+    <w:lsdException w:name="Grid Table 4 Accent 3" w:uiPriority="49"/>
+    <w:lsdException w:name="Grid Table 5 Dark Accent 3" w:uiPriority="50"/>
+    <w:lsdException w:name="Grid Table 6 Colorful Accent 3" w:uiPriority="51"/>
+    <w:lsdException w:name="Grid Table 7 Colorful Accent 3" w:uiPriority="52"/>
+    <w:lsdException w:name="Grid Table 1 Light Accent 4" w:uiPriority="46"/>
+    <w:lsdException w:name="Grid Table 2 Accent 4" w:uiPriority="47"/>
+    <w:lsdException w:name="Grid Table 3 Accent 4" w:uiPriority="48"/>
+    <w:lsdException w:name="Grid Table 4 Accent 4" w:uiPriority="49"/>
+    <w:lsdException w:name="Grid Table 5 Dark Accent 4" w:uiPriority="50"/>
+    <w:lsdException w:name="Grid Table 6 Colorful Accent 4" w:uiPriority="51"/>
+    <w:lsdException w:name="Grid Table 7 Colorful Accent 4" w:uiPriority="52"/>
+    <w:lsdException w:name="Grid Table 1 Light Accent 5" w:uiPriority="46"/>
+    <w:lsdException w:name="Grid Table 2 Accent 5" w:uiPriority="47"/>
+    <w:lsdException w:name="Grid Table 3 Accent 5" w:uiPriority="48"/>
+    <w:lsdException w:name="Grid Table 4 Accent 5" w:uiPriority="49"/>
+    <w:lsdException w:name="Grid Table 5 Dark Accent 5" w:uiPriority="50"/>
+    <w:lsdException w:name="Grid Table 6 Colorful Accent 5" w:uiPriority="51"/>
+    <w:lsdException w:name="Grid Table 7 Colorful Accent 5" w:uiPriority="52"/>
+    <w:lsdException w:name="Grid Table 1 Light Accent 6" w:uiPriority="46"/>
+    <w:lsdException w:name="Grid Table 2 Accent 6" w:uiPriority="47"/>
+    <w:lsdException w:name="Grid Table 3 Accent 6" w:uiPriority="48"/>
+    <w:lsdException w:name="Grid Table 4 Accent 6" w:uiPriority="49"/>
+    <w:lsdException w:name="Grid Table 5 Dark Accent 6" w:uiPriority="50"/>
+    <w:lsdException w:name="Grid Table 6 Colorful Accent 6" w:uiPriority="51"/>
+    <w:lsdException w:name="Grid Table 7 Colorful Accent 6" w:uiPriority="52"/>
+    <w:lsdException w:name="List Table 1 Light" w:uiPriority="46"/>
+    <w:lsdException w:name="List Table 2" w:uiPriority="47"/>
+    <w:lsdException w:name="List Table 3" w:uiPriority="48"/>
+    <w:lsdException w:name="List Table 4" w:uiPriority="49"/>
+    <w:lsdException w:name="List Table 5 Dark" w:uiPriority="50"/>
+    <w:lsdException w:name="List Table 6 Colorful" w:uiPriority="51"/>
+    <w:lsdException w:name="List Table 7 Colorful" w:uiPriority="52"/>
+    <w:lsdException w:name="List Table 1 Light Accent 1" w:uiPriority="46"/>
+    <w:lsdException w:name="List Table 2 Accent 1" w:uiPriority="47"/>
+    <w:lsdException w:name="List Table 3 Accent 1" w:uiPriority="48"/>
+    <w:lsdException w:name="List Table 4 Accent 1" w:uiPriority="49"/>
+    <w:lsdException w:name="List Table 5 Dark Accent 1" w:uiPriority="50"/>
+    <w:lsdException w:name="List Table 6 Colorful Accent 1" w:uiPriority="51"/>
+    <w:lsdException w:name="List Table 7 Colorful Accent 1" w:uiPriority="52"/>
+    <w:lsdException w:name="List Table 1 Light Accent 2" w:uiPriority="46"/>
+    <w:lsdException w:name="List Table 2 Accent 2" w:uiPriority="47"/>
+    <w:lsdException w:name="List Table 3 Accent 2" w:uiPriority="48"/>
+    <w:lsdException w:name="List Table 4 Accent 2" w:uiPriority="49"/>
+    <w:lsdException w:name="List Table 5 Dark Accent 2" w:uiPriority="50"/>
+    <w:lsdException w:name="List Table 6 Colorful Accent 2" w:uiPriority="51"/>
+    <w:lsdException w:name="List Table 7 Colorful Accent 2" w:uiPriority="52"/>
+    <w:lsdException w:name="List Table 1 Light Accent 3" w:uiPriority="46"/>
+    <w:lsdException w:name="List Table 2 Accent 3" w:uiPriority="47"/>
+    <w:lsdException w:name="List Table 3 Accent 3" w:uiPriority="48"/>
+    <w:lsdException w:name="List Table 4 Accent 3" w:uiPriority="49"/>
+    <w:lsdException w:name="List Table 5 Dark Accent 3" w:uiPriority="50"/>
+    <w:lsdException w:name="List Table 6 Colorful Accent 3" w:uiPriority="51"/>
+    <w:lsdException w:name="List Table 7 Colorful Accent 3" w:uiPriority="52"/>
+    <w:lsdException w:name="List Table 1 Light Accent 4" w:uiPriority="46"/>
+    <w:lsdException w:name="List Table 2 Accent 4" w:uiPriority="47"/>
+    <w:lsdException w:name="List Table 3 Accent 4" w:uiPriority="48"/>
+    <w:lsdException w:name="List Table 4 Accent 4" w:uiPriority="49"/>
+    <w:lsdException w:name="List Table 5 Dark Accent 4" w:uiPriority="50"/>
+    <w:lsdException w:name="List Table 6 Colorful Accent 4" w:uiPriority="51"/>
+    <w:lsdException w:name="List Table 7 Colorful Accent 4" w:uiPriority="52"/>
+    <w:lsdException w:name="List Table 1 Light Accent 5" w:uiPriority="46"/>
+    <w:lsdException w:name="List Table 2 Accent 5" w:uiPriority="47"/>
+    <w:lsdException w:name="List Table 3 Accent 5" w:uiPriority="48"/>
+    <w:lsdException w:name="List Table 4 Accent 5" w:uiPriority="49"/>
+    <w:lsdException w:name="List Table 5 Dark Accent 5" w:uiPriority="50"/>
+    <w:lsdException w:name="List Table 6 Colorful Accent 5" w:uiPriority="51"/>
+    <w:lsdException w:name="List Table 7 Colorful Accent 5" w:uiPriority="52"/>
+    <w:lsdException w:name="List Table 1 Light Accent 6" w:uiPriority="46"/>
+    <w:lsdException w:name="List Table 2 Accent 6" w:uiPriority="47"/>
+    <w:lsdException w:name="List Table 3 Accent 6" w:uiPriority="48"/>
+    <w:lsdException w:name="List Table 4 Accent 6" w:uiPriority="49"/>
+    <w:lsdException w:name="List Table 5 Dark Accent 6" w:uiPriority="50"/>
+    <w:lsdException w:name="List Table 6 Colorful Accent 6" w:uiPriority="51"/>
+    <w:lsdException w:name="List Table 7 Colorful Accent 6" w:uiPriority="52"/>
+    <w:lsdException w:name="Mention" w:semiHidden="1" w:unhideWhenUsed="1"/>
+    <w:lsdException w:name="Smart Hyperlink" w:semiHidden="1" w:unhideWhenUsed="1"/>
+    <w:lsdException w:name="Hashtag" w:semiHidden="1" w:unhideWhenUsed="1"/>
+    <w:lsdException w:name="Unresolved Mention" w:semiHidden="1" w:unhideWhenUsed="1"/>
+    <w:lsdException w:name="Smart Link" w:semiHidden="1" w:unhideWhenUsed="1"/>
   </w:latentStyles>
   <w:style w:type="paragraph" w:default="1" w:styleId="a">
     <w:name w:val="Normal"/>
@@ -1679,7 +2101,6 @@
     <w:uiPriority w:val="99"/>
     <w:semiHidden/>
     <w:unhideWhenUsed/>
-    <w:qFormat/>
     <w:tblPr>
       <w:tblInd w:w="0" w:type="dxa"/>
       <w:tblCellMar>
@@ -1747,7 +2168,6 @@
       <w:spacing w:after="0"/>
     </w:pPr>
     <w:tblPr>
-      <w:tblInd w:w="0" w:type="dxa"/>
       <w:tblBorders>
         <w:top w:val="single" w:sz="4" w:space="0" w:color="000000" w:themeColor="text1"/>
         <w:left w:val="single" w:sz="4" w:space="0" w:color="000000" w:themeColor="text1"/>
@@ -1756,203 +2176,7 @@
         <w:insideH w:val="single" w:sz="4" w:space="0" w:color="000000" w:themeColor="text1"/>
         <w:insideV w:val="single" w:sz="4" w:space="0" w:color="000000" w:themeColor="text1"/>
       </w:tblBorders>
-      <w:tblCellMar>
-        <w:top w:w="0" w:type="dxa"/>
-        <w:left w:w="108" w:type="dxa"/>
-        <w:bottom w:w="0" w:type="dxa"/>
-        <w:right w:w="108" w:type="dxa"/>
-      </w:tblCellMar>
     </w:tblPr>
-  </w:style>
-</w:styles>
-</file>
-
-<file path=word/stylesWithEffects.xml><?xml version="1.0" encoding="utf-8"?>
-<w:styles xmlns:wpc="http://schemas.microsoft.com/office/word/2010/wordprocessingCanvas" xmlns:mc="http://schemas.openxmlformats.org/markup-compatibility/2006" xmlns:o="urn:schemas-microsoft-com:office:office" xmlns:r="http://schemas.openxmlformats.org/officeDocument/2006/relationships" xmlns:m="http://schemas.openxmlformats.org/officeDocument/2006/math" xmlns:v="urn:schemas-microsoft-com:vml" xmlns:wp14="http://schemas.microsoft.com/office/word/2010/wordprocessingDrawing" xmlns:wp="http://schemas.openxmlformats.org/drawingml/2006/wordprocessingDrawing" xmlns:w10="urn:schemas-microsoft-com:office:word" xmlns:w="http://schemas.openxmlformats.org/wordprocessingml/2006/main" xmlns:w14="http://schemas.microsoft.com/office/word/2010/wordml" xmlns:wpg="http://schemas.microsoft.com/office/word/2010/wordprocessingGroup" xmlns:wpi="http://schemas.microsoft.com/office/word/2010/wordprocessingInk" xmlns:wne="http://schemas.microsoft.com/office/word/2006/wordml" xmlns:wps="http://schemas.microsoft.com/office/word/2010/wordprocessingShape" mc:Ignorable="w14 wp14">
-  <w:docDefaults>
-    <w:rPrDefault>
-      <w:rPr>
-        <w:rFonts w:asciiTheme="minorHAnsi" w:eastAsiaTheme="minorEastAsia" w:hAnsiTheme="minorHAnsi" w:cstheme="minorBidi"/>
-        <w:sz w:val="22"/>
-        <w:szCs w:val="22"/>
-        <w:lang w:val="ru-RU" w:eastAsia="ru-RU" w:bidi="ar-SA"/>
-      </w:rPr>
-    </w:rPrDefault>
-    <w:pPrDefault>
-      <w:pPr>
-        <w:spacing w:after="200" w:line="276" w:lineRule="auto"/>
-      </w:pPr>
-    </w:pPrDefault>
-  </w:docDefaults>
-  <w:latentStyles w:defLockedState="0" w:defUIPriority="99" w:defSemiHidden="1" w:defUnhideWhenUsed="1" w:defQFormat="0" w:count="267">
-    <w:lsdException w:name="Normal" w:semiHidden="0" w:uiPriority="0" w:unhideWhenUsed="0" w:qFormat="1"/>
-    <w:lsdException w:name="heading 1" w:semiHidden="0" w:uiPriority="9" w:unhideWhenUsed="0" w:qFormat="1"/>
-    <w:lsdException w:name="heading 2" w:uiPriority="9" w:qFormat="1"/>
-    <w:lsdException w:name="heading 3" w:uiPriority="9" w:qFormat="1"/>
-    <w:lsdException w:name="heading 4" w:uiPriority="9" w:qFormat="1"/>
-    <w:lsdException w:name="heading 5" w:uiPriority="9" w:qFormat="1"/>
-    <w:lsdException w:name="heading 6" w:uiPriority="9" w:qFormat="1"/>
-    <w:lsdException w:name="heading 7" w:uiPriority="9" w:qFormat="1"/>
-    <w:lsdException w:name="heading 8" w:uiPriority="9" w:qFormat="1"/>
-    <w:lsdException w:name="heading 9" w:uiPriority="9" w:qFormat="1"/>
-    <w:lsdException w:name="toc 1" w:uiPriority="39"/>
-    <w:lsdException w:name="toc 2" w:uiPriority="39"/>
-    <w:lsdException w:name="toc 3" w:uiPriority="39"/>
-    <w:lsdException w:name="toc 4" w:uiPriority="39"/>
-    <w:lsdException w:name="toc 5" w:uiPriority="39"/>
-    <w:lsdException w:name="toc 6" w:uiPriority="39"/>
-    <w:lsdException w:name="toc 7" w:uiPriority="39"/>
-    <w:lsdException w:name="toc 8" w:uiPriority="39"/>
-    <w:lsdException w:name="toc 9" w:uiPriority="39"/>
-    <w:lsdException w:name="caption" w:uiPriority="35" w:qFormat="1"/>
-    <w:lsdException w:name="Title" w:semiHidden="0" w:uiPriority="10" w:unhideWhenUsed="0" w:qFormat="1"/>
-    <w:lsdException w:name="Default Paragraph Font" w:uiPriority="1"/>
-    <w:lsdException w:name="Subtitle" w:semiHidden="0" w:uiPriority="11" w:unhideWhenUsed="0" w:qFormat="1"/>
-    <w:lsdException w:name="Strong" w:semiHidden="0" w:uiPriority="22" w:unhideWhenUsed="0" w:qFormat="1"/>
-    <w:lsdException w:name="Emphasis" w:semiHidden="0" w:uiPriority="20" w:unhideWhenUsed="0" w:qFormat="1"/>
-    <w:lsdException w:name="Table Grid" w:semiHidden="0" w:uiPriority="59" w:unhideWhenUsed="0"/>
-    <w:lsdException w:name="Placeholder Text" w:unhideWhenUsed="0"/>
-    <w:lsdException w:name="No Spacing" w:semiHidden="0" w:uiPriority="1" w:unhideWhenUsed="0" w:qFormat="1"/>
-    <w:lsdException w:name="Light Shading" w:semiHidden="0" w:uiPriority="60" w:unhideWhenUsed="0"/>
-    <w:lsdException w:name="Light List" w:semiHidden="0" w:uiPriority="61" w:unhideWhenUsed="0"/>
-    <w:lsdException w:name="Light Grid" w:semiHidden="0" w:uiPriority="62" w:unhideWhenUsed="0"/>
-    <w:lsdException w:name="Medium Shading 1" w:semiHidden="0" w:uiPriority="63" w:unhideWhenUsed="0"/>
-    <w:lsdException w:name="Medium Shading 2" w:semiHidden="0" w:uiPriority="64" w:unhideWhenUsed="0"/>
-    <w:lsdException w:name="Medium List 1" w:semiHidden="0" w:uiPriority="65" w:unhideWhenUsed="0"/>
-    <w:lsdException w:name="Medium List 2" w:semiHidden="0" w:uiPriority="66" w:unhideWhenUsed="0"/>
-    <w:lsdException w:name="Medium Grid 1" w:semiHidden="0" w:uiPriority="67" w:unhideWhenUsed="0"/>
-    <w:lsdException w:name="Medium Grid 2" w:semiHidden="0" w:uiPriority="68" w:unhideWhenUsed="0"/>
-    <w:lsdException w:name="Medium Grid 3" w:semiHidden="0" w:uiPriority="69" w:unhideWhenUsed="0"/>
-    <w:lsdException w:name="Dark List" w:semiHidden="0" w:uiPriority="70" w:unhideWhenUsed="0"/>
-    <w:lsdException w:name="Colorful Shading" w:semiHidden="0" w:uiPriority="71" w:unhideWhenUsed="0"/>
-    <w:lsdException w:name="Colorful List" w:semiHidden="0" w:uiPriority="72" w:unhideWhenUsed="0"/>
-    <w:lsdException w:name="Colorful Grid" w:semiHidden="0" w:uiPriority="73" w:unhideWhenUsed="0"/>
-    <w:lsdException w:name="Light Shading Accent 1" w:semiHidden="0" w:uiPriority="60" w:unhideWhenUsed="0"/>
-    <w:lsdException w:name="Light List Accent 1" w:semiHidden="0" w:uiPriority="61" w:unhideWhenUsed="0"/>
-    <w:lsdException w:name="Light Grid Accent 1" w:semiHidden="0" w:uiPriority="62" w:unhideWhenUsed="0"/>
-    <w:lsdException w:name="Medium Shading 1 Accent 1" w:semiHidden="0" w:uiPriority="63" w:unhideWhenUsed="0"/>
-    <w:lsdException w:name="Medium Shading 2 Accent 1" w:semiHidden="0" w:uiPriority="64" w:unhideWhenUsed="0"/>
-    <w:lsdException w:name="Medium List 1 Accent 1" w:semiHidden="0" w:uiPriority="65" w:unhideWhenUsed="0"/>
-    <w:lsdException w:name="Revision" w:unhideWhenUsed="0"/>
-    <w:lsdException w:name="List Paragraph" w:semiHidden="0" w:uiPriority="34" w:unhideWhenUsed="0" w:qFormat="1"/>
-    <w:lsdException w:name="Quote" w:semiHidden="0" w:uiPriority="29" w:unhideWhenUsed="0" w:qFormat="1"/>
-    <w:lsdException w:name="Intense Quote" w:semiHidden="0" w:uiPriority="30" w:unhideWhenUsed="0" w:qFormat="1"/>
-    <w:lsdException w:name="Medium List 2 Accent 1" w:semiHidden="0" w:uiPriority="66" w:unhideWhenUsed="0"/>
-    <w:lsdException w:name="Medium Grid 1 Accent 1" w:semiHidden="0" w:uiPriority="67" w:unhideWhenUsed="0"/>
-    <w:lsdException w:name="Medium Grid 2 Accent 1" w:semiHidden="0" w:uiPriority="68" w:unhideWhenUsed="0"/>
-    <w:lsdException w:name="Medium Grid 3 Accent 1" w:semiHidden="0" w:uiPriority="69" w:unhideWhenUsed="0"/>
-    <w:lsdException w:name="Dark List Accent 1" w:semiHidden="0" w:uiPriority="70" w:unhideWhenUsed="0"/>
-    <w:lsdException w:name="Colorful Shading Accent 1" w:semiHidden="0" w:uiPriority="71" w:unhideWhenUsed="0"/>
-    <w:lsdException w:name="Colorful List Accent 1" w:semiHidden="0" w:uiPriority="72" w:unhideWhenUsed="0"/>
-    <w:lsdException w:name="Colorful Grid Accent 1" w:semiHidden="0" w:uiPriority="73" w:unhideWhenUsed="0"/>
-    <w:lsdException w:name="Light Shading Accent 2" w:semiHidden="0" w:uiPriority="60" w:unhideWhenUsed="0"/>
-    <w:lsdException w:name="Light List Accent 2" w:semiHidden="0" w:uiPriority="61" w:unhideWhenUsed="0"/>
-    <w:lsdException w:name="Light Grid Accent 2" w:semiHidden="0" w:uiPriority="62" w:unhideWhenUsed="0"/>
-    <w:lsdException w:name="Medium Shading 1 Accent 2" w:semiHidden="0" w:uiPriority="63" w:unhideWhenUsed="0"/>
-    <w:lsdException w:name="Medium Shading 2 Accent 2" w:semiHidden="0" w:uiPriority="64" w:unhideWhenUsed="0"/>
-    <w:lsdException w:name="Medium List 1 Accent 2" w:semiHidden="0" w:uiPriority="65" w:unhideWhenUsed="0"/>
-    <w:lsdException w:name="Medium List 2 Accent 2" w:semiHidden="0" w:uiPriority="66" w:unhideWhenUsed="0"/>
-    <w:lsdException w:name="Medium Grid 1 Accent 2" w:semiHidden="0" w:uiPriority="67" w:unhideWhenUsed="0"/>
-    <w:lsdException w:name="Medium Grid 2 Accent 2" w:semiHidden="0" w:uiPriority="68" w:unhideWhenUsed="0"/>
-    <w:lsdException w:name="Medium Grid 3 Accent 2" w:semiHidden="0" w:uiPriority="69" w:unhideWhenUsed="0"/>
-    <w:lsdException w:name="Dark List Accent 2" w:semiHidden="0" w:uiPriority="70" w:unhideWhenUsed="0"/>
-    <w:lsdException w:name="Colorful Shading Accent 2" w:semiHidden="0" w:uiPriority="71" w:unhideWhenUsed="0"/>
-    <w:lsdException w:name="Colorful List Accent 2" w:semiHidden="0" w:uiPriority="72" w:unhideWhenUsed="0"/>
-    <w:lsdException w:name="Colorful Grid Accent 2" w:semiHidden="0" w:uiPriority="73" w:unhideWhenUsed="0"/>
-    <w:lsdException w:name="Light Shading Accent 3" w:semiHidden="0" w:uiPriority="60" w:unhideWhenUsed="0"/>
-    <w:lsdException w:name="Light List Accent 3" w:semiHidden="0" w:uiPriority="61" w:unhideWhenUsed="0"/>
-    <w:lsdException w:name="Light Grid Accent 3" w:semiHidden="0" w:uiPriority="62" w:unhideWhenUsed="0"/>
-    <w:lsdException w:name="Medium Shading 1 Accent 3" w:semiHidden="0" w:uiPriority="63" w:unhideWhenUsed="0"/>
-    <w:lsdException w:name="Medium Shading 2 Accent 3" w:semiHidden="0" w:uiPriority="64" w:unhideWhenUsed="0"/>
-    <w:lsdException w:name="Medium List 1 Accent 3" w:semiHidden="0" w:uiPriority="65" w:unhideWhenUsed="0"/>
-    <w:lsdException w:name="Medium List 2 Accent 3" w:semiHidden="0" w:uiPriority="66" w:unhideWhenUsed="0"/>
-    <w:lsdException w:name="Medium Grid 1 Accent 3" w:semiHidden="0" w:uiPriority="67" w:unhideWhenUsed="0"/>
-    <w:lsdException w:name="Medium Grid 2 Accent 3" w:semiHidden="0" w:uiPriority="68" w:unhideWhenUsed="0"/>
-    <w:lsdException w:name="Medium Grid 3 Accent 3" w:semiHidden="0" w:uiPriority="69" w:unhideWhenUsed="0"/>
-    <w:lsdException w:name="Dark List Accent 3" w:semiHidden="0" w:uiPriority="70" w:unhideWhenUsed="0"/>
-    <w:lsdException w:name="Colorful Shading Accent 3" w:semiHidden="0" w:uiPriority="71" w:unhideWhenUsed="0"/>
-    <w:lsdException w:name="Colorful List Accent 3" w:semiHidden="0" w:uiPriority="72" w:unhideWhenUsed="0"/>
-    <w:lsdException w:name="Colorful Grid Accent 3" w:semiHidden="0" w:uiPriority="73" w:unhideWhenUsed="0"/>
-    <w:lsdException w:name="Light Shading Accent 4" w:semiHidden="0" w:uiPriority="60" w:unhideWhenUsed="0"/>
-    <w:lsdException w:name="Light List Accent 4" w:semiHidden="0" w:uiPriority="61" w:unhideWhenUsed="0"/>
-    <w:lsdException w:name="Light Grid Accent 4" w:semiHidden="0" w:uiPriority="62" w:unhideWhenUsed="0"/>
-    <w:lsdException w:name="Medium Shading 1 Accent 4" w:semiHidden="0" w:uiPriority="63" w:unhideWhenUsed="0"/>
-    <w:lsdException w:name="Medium Shading 2 Accent 4" w:semiHidden="0" w:uiPriority="64" w:unhideWhenUsed="0"/>
-    <w:lsdException w:name="Medium List 1 Accent 4" w:semiHidden="0" w:uiPriority="65" w:unhideWhenUsed="0"/>
-    <w:lsdException w:name="Medium List 2 Accent 4" w:semiHidden="0" w:uiPriority="66" w:unhideWhenUsed="0"/>
-    <w:lsdException w:name="Medium Grid 1 Accent 4" w:semiHidden="0" w:uiPriority="67" w:unhideWhenUsed="0"/>
-    <w:lsdException w:name="Medium Grid 2 Accent 4" w:semiHidden="0" w:uiPriority="68" w:unhideWhenUsed="0"/>
-    <w:lsdException w:name="Medium Grid 3 Accent 4" w:semiHidden="0" w:uiPriority="69" w:unhideWhenUsed="0"/>
-    <w:lsdException w:name="Dark List Accent 4" w:semiHidden="0" w:uiPriority="70" w:unhideWhenUsed="0"/>
-    <w:lsdException w:name="Colorful Shading Accent 4" w:semiHidden="0" w:uiPriority="71" w:unhideWhenUsed="0"/>
-    <w:lsdException w:name="Colorful List Accent 4" w:semiHidden="0" w:uiPriority="72" w:unhideWhenUsed="0"/>
-    <w:lsdException w:name="Colorful Grid Accent 4" w:semiHidden="0" w:uiPriority="73" w:unhideWhenUsed="0"/>
-    <w:lsdException w:name="Light Shading Accent 5" w:semiHidden="0" w:uiPriority="60" w:unhideWhenUsed="0"/>
-    <w:lsdException w:name="Light List Accent 5" w:semiHidden="0" w:uiPriority="61" w:unhideWhenUsed="0"/>
-    <w:lsdException w:name="Light Grid Accent 5" w:semiHidden="0" w:uiPriority="62" w:unhideWhenUsed="0"/>
-    <w:lsdException w:name="Medium Shading 1 Accent 5" w:semiHidden="0" w:uiPriority="63" w:unhideWhenUsed="0"/>
-    <w:lsdException w:name="Medium Shading 2 Accent 5" w:semiHidden="0" w:uiPriority="64" w:unhideWhenUsed="0"/>
-    <w:lsdException w:name="Medium List 1 Accent 5" w:semiHidden="0" w:uiPriority="65" w:unhideWhenUsed="0"/>
-    <w:lsdException w:name="Medium List 2 Accent 5" w:semiHidden="0" w:uiPriority="66" w:unhideWhenUsed="0"/>
-    <w:lsdException w:name="Medium Grid 1 Accent 5" w:semiHidden="0" w:uiPriority="67" w:unhideWhenUsed="0"/>
-    <w:lsdException w:name="Medium Grid 2 Accent 5" w:semiHidden="0" w:uiPriority="68" w:unhideWhenUsed="0"/>
-    <w:lsdException w:name="Medium Grid 3 Accent 5" w:semiHidden="0" w:uiPriority="69" w:unhideWhenUsed="0"/>
-    <w:lsdException w:name="Dark List Accent 5" w:semiHidden="0" w:uiPriority="70" w:unhideWhenUsed="0"/>
-    <w:lsdException w:name="Colorful Shading Accent 5" w:semiHidden="0" w:uiPriority="71" w:unhideWhenUsed="0"/>
-    <w:lsdException w:name="Colorful List Accent 5" w:semiHidden="0" w:uiPriority="72" w:unhideWhenUsed="0"/>
-    <w:lsdException w:name="Colorful Grid Accent 5" w:semiHidden="0" w:uiPriority="73" w:unhideWhenUsed="0"/>
-    <w:lsdException w:name="Light Shading Accent 6" w:semiHidden="0" w:uiPriority="60" w:unhideWhenUsed="0"/>
-    <w:lsdException w:name="Light List Accent 6" w:semiHidden="0" w:uiPriority="61" w:unhideWhenUsed="0"/>
-    <w:lsdException w:name="Light Grid Accent 6" w:semiHidden="0" w:uiPriority="62" w:unhideWhenUsed="0"/>
-    <w:lsdException w:name="Medium Shading 1 Accent 6" w:semiHidden="0" w:uiPriority="63" w:unhideWhenUsed="0"/>
-    <w:lsdException w:name="Medium Shading 2 Accent 6" w:semiHidden="0" w:uiPriority="64" w:unhideWhenUsed="0"/>
-    <w:lsdException w:name="Medium List 1 Accent 6" w:semiHidden="0" w:uiPriority="65" w:unhideWhenUsed="0"/>
-    <w:lsdException w:name="Medium List 2 Accent 6" w:semiHidden="0" w:uiPriority="66" w:unhideWhenUsed="0"/>
-    <w:lsdException w:name="Medium Grid 1 Accent 6" w:semiHidden="0" w:uiPriority="67" w:unhideWhenUsed="0"/>
-    <w:lsdException w:name="Medium Grid 2 Accent 6" w:semiHidden="0" w:uiPriority="68" w:unhideWhenUsed="0"/>
-    <w:lsdException w:name="Medium Grid 3 Accent 6" w:semiHidden="0" w:uiPriority="69" w:unhideWhenUsed="0"/>
-    <w:lsdException w:name="Dark List Accent 6" w:semiHidden="0" w:uiPriority="70" w:unhideWhenUsed="0"/>
-    <w:lsdException w:name="Colorful Shading Accent 6" w:semiHidden="0" w:uiPriority="71" w:unhideWhenUsed="0"/>
-    <w:lsdException w:name="Colorful List Accent 6" w:semiHidden="0" w:uiPriority="72" w:unhideWhenUsed="0"/>
-    <w:lsdException w:name="Colorful Grid Accent 6" w:semiHidden="0" w:uiPriority="73" w:unhideWhenUsed="0"/>
-    <w:lsdException w:name="Subtle Emphasis" w:semiHidden="0" w:uiPriority="19" w:unhideWhenUsed="0" w:qFormat="1"/>
-    <w:lsdException w:name="Intense Emphasis" w:semiHidden="0" w:uiPriority="21" w:unhideWhenUsed="0" w:qFormat="1"/>
-    <w:lsdException w:name="Subtle Reference" w:semiHidden="0" w:uiPriority="31" w:unhideWhenUsed="0" w:qFormat="1"/>
-    <w:lsdException w:name="Intense Reference" w:semiHidden="0" w:uiPriority="32" w:unhideWhenUsed="0" w:qFormat="1"/>
-    <w:lsdException w:name="Book Title" w:semiHidden="0" w:uiPriority="33" w:unhideWhenUsed="0" w:qFormat="1"/>
-    <w:lsdException w:name="Bibliography" w:uiPriority="37"/>
-    <w:lsdException w:name="TOC Heading" w:uiPriority="39" w:qFormat="1"/>
-  </w:latentStyles>
-  <w:style w:type="paragraph" w:default="1" w:styleId="a">
-    <w:name w:val="Normal"/>
-    <w:qFormat/>
-  </w:style>
-  <w:style w:type="character" w:default="1" w:styleId="a0">
-    <w:name w:val="Default Paragraph Font"/>
-    <w:uiPriority w:val="1"/>
-    <w:semiHidden/>
-    <w:unhideWhenUsed/>
-  </w:style>
-  <w:style w:type="table" w:default="1" w:styleId="a1">
-    <w:name w:val="Normal Table"/>
-    <w:uiPriority w:val="99"/>
-    <w:semiHidden/>
-    <w:unhideWhenUsed/>
-    <w:tblPr>
-      <w:tblInd w:w="0" w:type="dxa"/>
-      <w:tblCellMar>
-        <w:top w:w="0" w:type="dxa"/>
-        <w:left w:w="108" w:type="dxa"/>
-        <w:bottom w:w="0" w:type="dxa"/>
-        <w:right w:w="108" w:type="dxa"/>
-      </w:tblCellMar>
-    </w:tblPr>
-  </w:style>
-  <w:style w:type="numbering" w:default="1" w:styleId="a2">
-    <w:name w:val="No List"/>
-    <w:uiPriority w:val="99"/>
-    <w:semiHidden/>
-    <w:unhideWhenUsed/>
   </w:style>
 </w:styles>
 </file>

</xml_diff>

<commit_message>
management update and height oh header
</commit_message>
<xml_diff>
--- a/docs/LeasingRequest.docx
+++ b/docs/LeasingRequest.docx
@@ -7,29 +7,17 @@
         <w:pStyle w:val="1"/>
         <w:jc w:val="center"/>
         <w:rPr>
-          <w:color w:val="808080"/>
-          <w:sz w:val="24"/>
-          <w:szCs w:val="24"/>
-        </w:rPr>
-      </w:pPr>
-      <w:r>
-        <w:rPr>
-          <w:color w:val="808080"/>
+          <w:sz w:val="24"/>
+          <w:szCs w:val="24"/>
+        </w:rPr>
+      </w:pPr>
+      <w:r>
+        <w:rPr>
           <w:sz w:val="24"/>
           <w:szCs w:val="24"/>
         </w:rPr>
         <w:t>(На бланке организации)</w:t>
       </w:r>
-    </w:p>
-    <w:p>
-      <w:pPr>
-        <w:pStyle w:val="1"/>
-        <w:jc w:val="center"/>
-        <w:rPr>
-          <w:sz w:val="24"/>
-          <w:szCs w:val="24"/>
-        </w:rPr>
-      </w:pPr>
     </w:p>
     <w:p>
       <w:pPr>
@@ -57,7 +45,7 @@
           <w:sz w:val="24"/>
           <w:szCs w:val="24"/>
         </w:rPr>
-        <w:t>Генеральному д</w:t>
+        <w:t>Д</w:t>
       </w:r>
       <w:r>
         <w:rPr>
@@ -140,16 +128,24 @@
           <w:szCs w:val="24"/>
         </w:rPr>
       </w:pPr>
+      <w:proofErr w:type="spellStart"/>
       <w:r>
         <w:rPr>
           <w:b/>
           <w:sz w:val="24"/>
           <w:szCs w:val="24"/>
         </w:rPr>
-        <w:t>Уатханову Е.Ф</w:t>
-      </w:r>
-      <w:bookmarkStart w:id="0" w:name="_GoBack"/>
-      <w:bookmarkEnd w:id="0"/>
+        <w:t>Уатханову</w:t>
+      </w:r>
+      <w:proofErr w:type="spellEnd"/>
+      <w:r>
+        <w:rPr>
+          <w:b/>
+          <w:sz w:val="24"/>
+          <w:szCs w:val="24"/>
+        </w:rPr>
+        <w:t xml:space="preserve"> Е.Ф</w:t>
+      </w:r>
       <w:r>
         <w:rPr>
           <w:b/>
@@ -300,6 +296,14 @@
               </w:rPr>
               <w:t>Район</w:t>
             </w:r>
+            <w:r>
+              <w:rPr>
+                <w:b/>
+                <w:sz w:val="24"/>
+                <w:szCs w:val="24"/>
+              </w:rPr>
+              <w:t>, село</w:t>
+            </w:r>
           </w:p>
         </w:tc>
         <w:tc>
@@ -339,7 +343,7 @@
                 <w:sz w:val="24"/>
                 <w:szCs w:val="24"/>
               </w:rPr>
-              <w:t>Село</w:t>
+              <w:t>Улица, дом</w:t>
             </w:r>
           </w:p>
         </w:tc>
@@ -380,7 +384,7 @@
                 <w:sz w:val="24"/>
                 <w:szCs w:val="24"/>
               </w:rPr>
-              <w:t>Улица, дом</w:t>
+              <w:t>Первый руководитель (ФИО)</w:t>
             </w:r>
           </w:p>
         </w:tc>
@@ -421,7 +425,105 @@
                 <w:sz w:val="24"/>
                 <w:szCs w:val="24"/>
               </w:rPr>
-              <w:t>Первый руководитель (ФИО)</w:t>
+              <w:t>Контакты Первого руководителя</w:t>
+            </w:r>
+          </w:p>
+          <w:p>
+            <w:pPr>
+              <w:pStyle w:val="1"/>
+              <w:rPr>
+                <w:b/>
+                <w:sz w:val="24"/>
+                <w:szCs w:val="24"/>
+              </w:rPr>
+            </w:pPr>
+            <w:r>
+              <w:rPr>
+                <w:b/>
+                <w:sz w:val="24"/>
+                <w:szCs w:val="24"/>
+              </w:rPr>
+              <w:t>(раб</w:t>
+            </w:r>
+            <w:r>
+              <w:rPr>
+                <w:b/>
+                <w:sz w:val="24"/>
+                <w:szCs w:val="24"/>
+              </w:rPr>
+              <w:t>.</w:t>
+            </w:r>
+            <w:r>
+              <w:rPr>
+                <w:b/>
+                <w:sz w:val="24"/>
+                <w:szCs w:val="24"/>
+              </w:rPr>
+              <w:t>, моб</w:t>
+            </w:r>
+            <w:r>
+              <w:rPr>
+                <w:b/>
+                <w:sz w:val="24"/>
+                <w:szCs w:val="24"/>
+              </w:rPr>
+              <w:t>.</w:t>
+            </w:r>
+            <w:r>
+              <w:rPr>
+                <w:b/>
+                <w:sz w:val="24"/>
+                <w:szCs w:val="24"/>
+              </w:rPr>
+              <w:t xml:space="preserve"> тел.</w:t>
+            </w:r>
+            <w:r>
+              <w:rPr>
+                <w:b/>
+                <w:sz w:val="24"/>
+                <w:szCs w:val="24"/>
+              </w:rPr>
+              <w:t>,</w:t>
+            </w:r>
+            <w:r>
+              <w:rPr>
+                <w:b/>
+                <w:sz w:val="24"/>
+                <w:szCs w:val="24"/>
+              </w:rPr>
+              <w:t xml:space="preserve"> </w:t>
+            </w:r>
+            <w:r>
+              <w:rPr>
+                <w:b/>
+                <w:sz w:val="24"/>
+                <w:szCs w:val="24"/>
+              </w:rPr>
+              <w:t>эл</w:t>
+            </w:r>
+            <w:r>
+              <w:rPr>
+                <w:b/>
+                <w:sz w:val="24"/>
+                <w:szCs w:val="24"/>
+              </w:rPr>
+              <w:t>.</w:t>
+            </w:r>
+            <w:r>
+              <w:rPr>
+                <w:b/>
+                <w:sz w:val="24"/>
+                <w:szCs w:val="24"/>
+              </w:rPr>
+              <w:t xml:space="preserve"> адрес</w:t>
+            </w:r>
+            <w:r>
+              <w:rPr>
+                <w:b/>
+                <w:sz w:val="24"/>
+                <w:szCs w:val="24"/>
+              </w:rPr>
+              <w:t>)</w:t>
             </w:r>
           </w:p>
         </w:tc>
@@ -462,105 +564,7 @@
                 <w:sz w:val="24"/>
                 <w:szCs w:val="24"/>
               </w:rPr>
-              <w:t>Контакты Первого руководителя</w:t>
-            </w:r>
-          </w:p>
-          <w:p>
-            <w:pPr>
-              <w:pStyle w:val="1"/>
-              <w:rPr>
-                <w:b/>
-                <w:sz w:val="24"/>
-                <w:szCs w:val="24"/>
-              </w:rPr>
-            </w:pPr>
-            <w:r>
-              <w:rPr>
-                <w:b/>
-                <w:sz w:val="24"/>
-                <w:szCs w:val="24"/>
-              </w:rPr>
-              <w:t>(раб</w:t>
-            </w:r>
-            <w:r>
-              <w:rPr>
-                <w:b/>
-                <w:sz w:val="24"/>
-                <w:szCs w:val="24"/>
-              </w:rPr>
-              <w:t>.</w:t>
-            </w:r>
-            <w:r>
-              <w:rPr>
-                <w:b/>
-                <w:sz w:val="24"/>
-                <w:szCs w:val="24"/>
-              </w:rPr>
-              <w:t>, моб</w:t>
-            </w:r>
-            <w:r>
-              <w:rPr>
-                <w:b/>
-                <w:sz w:val="24"/>
-                <w:szCs w:val="24"/>
-              </w:rPr>
-              <w:t>.</w:t>
-            </w:r>
-            <w:r>
-              <w:rPr>
-                <w:b/>
-                <w:sz w:val="24"/>
-                <w:szCs w:val="24"/>
-              </w:rPr>
-              <w:t xml:space="preserve"> тел.</w:t>
-            </w:r>
-            <w:r>
-              <w:rPr>
-                <w:b/>
-                <w:sz w:val="24"/>
-                <w:szCs w:val="24"/>
-              </w:rPr>
-              <w:t>,</w:t>
-            </w:r>
-            <w:r>
-              <w:rPr>
-                <w:b/>
-                <w:sz w:val="24"/>
-                <w:szCs w:val="24"/>
-              </w:rPr>
-              <w:t xml:space="preserve"> </w:t>
-            </w:r>
-            <w:r>
-              <w:rPr>
-                <w:b/>
-                <w:sz w:val="24"/>
-                <w:szCs w:val="24"/>
-              </w:rPr>
-              <w:t>эл</w:t>
-            </w:r>
-            <w:r>
-              <w:rPr>
-                <w:b/>
-                <w:sz w:val="24"/>
-                <w:szCs w:val="24"/>
-              </w:rPr>
-              <w:t>.</w:t>
-            </w:r>
-            <w:r>
-              <w:rPr>
-                <w:b/>
-                <w:sz w:val="24"/>
-                <w:szCs w:val="24"/>
-              </w:rPr>
-              <w:t xml:space="preserve"> адрес</w:t>
-            </w:r>
-            <w:r>
-              <w:rPr>
-                <w:b/>
-                <w:sz w:val="24"/>
-                <w:szCs w:val="24"/>
-              </w:rPr>
-              <w:t>)</w:t>
+              <w:t>Главный бухгалтер (ФИО)</w:t>
             </w:r>
           </w:p>
         </w:tc>
@@ -601,7 +605,25 @@
                 <w:sz w:val="24"/>
                 <w:szCs w:val="24"/>
               </w:rPr>
-              <w:t>Главный бухгалтер (ФИО)</w:t>
+              <w:t>Контакты Главного бухгалтера</w:t>
+            </w:r>
+          </w:p>
+          <w:p>
+            <w:pPr>
+              <w:pStyle w:val="1"/>
+              <w:rPr>
+                <w:b/>
+                <w:sz w:val="24"/>
+                <w:szCs w:val="24"/>
+              </w:rPr>
+            </w:pPr>
+            <w:r>
+              <w:rPr>
+                <w:b/>
+                <w:sz w:val="24"/>
+                <w:szCs w:val="24"/>
+              </w:rPr>
+              <w:t>(раб., моб. тел., эл. адрес)</w:t>
             </w:r>
           </w:p>
         </w:tc>
@@ -642,65 +664,6 @@
                 <w:sz w:val="24"/>
                 <w:szCs w:val="24"/>
               </w:rPr>
-              <w:t>Контакты Главного бухгалтера</w:t>
-            </w:r>
-          </w:p>
-          <w:p>
-            <w:pPr>
-              <w:pStyle w:val="1"/>
-              <w:rPr>
-                <w:b/>
-                <w:sz w:val="24"/>
-                <w:szCs w:val="24"/>
-              </w:rPr>
-            </w:pPr>
-            <w:r>
-              <w:rPr>
-                <w:b/>
-                <w:sz w:val="24"/>
-                <w:szCs w:val="24"/>
-              </w:rPr>
-              <w:t>(раб., моб. тел., эл. адрес)</w:t>
-            </w:r>
-          </w:p>
-        </w:tc>
-        <w:tc>
-          <w:tcPr>
-            <w:tcW w:w="7087" w:type="dxa"/>
-          </w:tcPr>
-          <w:p>
-            <w:pPr>
-              <w:pStyle w:val="1"/>
-              <w:jc w:val="both"/>
-              <w:rPr>
-                <w:b/>
-                <w:sz w:val="24"/>
-                <w:szCs w:val="24"/>
-              </w:rPr>
-            </w:pPr>
-          </w:p>
-        </w:tc>
-      </w:tr>
-      <w:tr>
-        <w:tc>
-          <w:tcPr>
-            <w:tcW w:w="3227" w:type="dxa"/>
-          </w:tcPr>
-          <w:p>
-            <w:pPr>
-              <w:pStyle w:val="1"/>
-              <w:rPr>
-                <w:b/>
-                <w:sz w:val="24"/>
-                <w:szCs w:val="24"/>
-              </w:rPr>
-            </w:pPr>
-            <w:r>
-              <w:rPr>
-                <w:b/>
-                <w:sz w:val="24"/>
-                <w:szCs w:val="24"/>
-              </w:rPr>
               <w:t>Д</w:t>
             </w:r>
             <w:r>
@@ -743,7 +706,23 @@
                 <w:sz w:val="24"/>
                 <w:szCs w:val="24"/>
               </w:rPr>
-              <w:t>(ФИО)</w:t>
+              <w:t>(ФИО</w:t>
+            </w:r>
+            <w:r>
+              <w:rPr>
+                <w:b/>
+                <w:sz w:val="24"/>
+                <w:szCs w:val="24"/>
+              </w:rPr>
+              <w:t>, должность</w:t>
+            </w:r>
+            <w:r>
+              <w:rPr>
+                <w:b/>
+                <w:sz w:val="24"/>
+                <w:szCs w:val="24"/>
+              </w:rPr>
+              <w:t>)</w:t>
             </w:r>
           </w:p>
         </w:tc>
@@ -865,7 +844,21 @@
           <w:sz w:val="24"/>
           <w:szCs w:val="24"/>
         </w:rPr>
-        <w:t xml:space="preserve">на условиях лизинга </w:t>
+        <w:t xml:space="preserve">на условиях </w:t>
+      </w:r>
+      <w:r>
+        <w:rPr>
+          <w:sz w:val="24"/>
+          <w:szCs w:val="24"/>
+        </w:rPr>
+        <w:t xml:space="preserve">финансового </w:t>
+      </w:r>
+      <w:r>
+        <w:rPr>
+          <w:sz w:val="24"/>
+          <w:szCs w:val="24"/>
+        </w:rPr>
+        <w:t xml:space="preserve">лизинга </w:t>
       </w:r>
       <w:r>
         <w:rPr>
@@ -890,9 +883,9 @@
       </w:tblPr>
       <w:tblGrid>
         <w:gridCol w:w="819"/>
-        <w:gridCol w:w="4534"/>
+        <w:gridCol w:w="4676"/>
         <w:gridCol w:w="2693"/>
-        <w:gridCol w:w="2268"/>
+        <w:gridCol w:w="2126"/>
       </w:tblGrid>
       <w:tr>
         <w:tc>
@@ -922,7 +915,7 @@
         </w:tc>
         <w:tc>
           <w:tcPr>
-            <w:tcW w:w="4534" w:type="dxa"/>
+            <w:tcW w:w="4676" w:type="dxa"/>
             <w:vAlign w:val="center"/>
           </w:tcPr>
           <w:p>
@@ -990,7 +983,7 @@
         </w:tc>
         <w:tc>
           <w:tcPr>
-            <w:tcW w:w="2268" w:type="dxa"/>
+            <w:tcW w:w="2126" w:type="dxa"/>
             <w:vAlign w:val="center"/>
           </w:tcPr>
           <w:p>
@@ -1016,15 +1009,7 @@
                 <w:sz w:val="24"/>
                 <w:szCs w:val="24"/>
               </w:rPr>
-              <w:t>,</w:t>
-            </w:r>
-            <w:r>
-              <w:rPr>
-                <w:b/>
-                <w:sz w:val="24"/>
-                <w:szCs w:val="24"/>
-              </w:rPr>
-              <w:t xml:space="preserve"> тенге</w:t>
+              <w:t>, тенге</w:t>
             </w:r>
           </w:p>
         </w:tc>
@@ -1052,7 +1037,7 @@
         </w:tc>
         <w:tc>
           <w:tcPr>
-            <w:tcW w:w="4534" w:type="dxa"/>
+            <w:tcW w:w="4676" w:type="dxa"/>
           </w:tcPr>
           <w:p>
             <w:pPr>
@@ -1081,7 +1066,7 @@
         </w:tc>
         <w:tc>
           <w:tcPr>
-            <w:tcW w:w="2268" w:type="dxa"/>
+            <w:tcW w:w="2126" w:type="dxa"/>
           </w:tcPr>
           <w:p>
             <w:pPr>
@@ -1118,7 +1103,7 @@
         </w:tc>
         <w:tc>
           <w:tcPr>
-            <w:tcW w:w="4534" w:type="dxa"/>
+            <w:tcW w:w="4676" w:type="dxa"/>
           </w:tcPr>
           <w:p>
             <w:pPr>
@@ -1147,7 +1132,7 @@
         </w:tc>
         <w:tc>
           <w:tcPr>
-            <w:tcW w:w="2268" w:type="dxa"/>
+            <w:tcW w:w="2126" w:type="dxa"/>
           </w:tcPr>
           <w:p>
             <w:pPr>
@@ -1184,7 +1169,7 @@
         </w:tc>
         <w:tc>
           <w:tcPr>
-            <w:tcW w:w="4534" w:type="dxa"/>
+            <w:tcW w:w="4676" w:type="dxa"/>
           </w:tcPr>
           <w:p>
             <w:pPr>
@@ -1213,7 +1198,7 @@
         </w:tc>
         <w:tc>
           <w:tcPr>
-            <w:tcW w:w="2268" w:type="dxa"/>
+            <w:tcW w:w="2126" w:type="dxa"/>
           </w:tcPr>
           <w:p>
             <w:pPr>
@@ -1250,7 +1235,7 @@
         </w:tc>
         <w:tc>
           <w:tcPr>
-            <w:tcW w:w="4534" w:type="dxa"/>
+            <w:tcW w:w="4676" w:type="dxa"/>
           </w:tcPr>
           <w:p>
             <w:pPr>
@@ -1279,7 +1264,7 @@
         </w:tc>
         <w:tc>
           <w:tcPr>
-            <w:tcW w:w="2268" w:type="dxa"/>
+            <w:tcW w:w="2126" w:type="dxa"/>
           </w:tcPr>
           <w:p>
             <w:pPr>
@@ -1296,7 +1281,7 @@
       <w:tr>
         <w:tc>
           <w:tcPr>
-            <w:tcW w:w="8046" w:type="dxa"/>
+            <w:tcW w:w="8188" w:type="dxa"/>
             <w:gridSpan w:val="3"/>
           </w:tcPr>
           <w:p>
@@ -1321,7 +1306,7 @@
         </w:tc>
         <w:tc>
           <w:tcPr>
-            <w:tcW w:w="2268" w:type="dxa"/>
+            <w:tcW w:w="2126" w:type="dxa"/>
           </w:tcPr>
           <w:p>
             <w:pPr>
@@ -1339,14 +1324,142 @@
     <w:p>
       <w:pPr>
         <w:pStyle w:val="1"/>
+        <w:spacing w:before="120"/>
         <w:ind w:firstLine="720"/>
         <w:jc w:val="both"/>
         <w:rPr>
           <w:sz w:val="24"/>
           <w:szCs w:val="24"/>
-          <w:lang w:val="en-US"/>
-        </w:rPr>
-      </w:pPr>
+        </w:rPr>
+      </w:pPr>
+      <w:r>
+        <w:rPr>
+          <w:sz w:val="24"/>
+          <w:szCs w:val="24"/>
+        </w:rPr>
+        <w:t>Обязуемся в обеспечение исполнения обязательств по заключаем</w:t>
+      </w:r>
+      <w:r>
+        <w:rPr>
+          <w:sz w:val="24"/>
+          <w:szCs w:val="24"/>
+        </w:rPr>
+        <w:t>ому (-</w:t>
+      </w:r>
+      <w:r>
+        <w:rPr>
+          <w:sz w:val="24"/>
+          <w:szCs w:val="24"/>
+        </w:rPr>
+        <w:t>ым</w:t>
+      </w:r>
+      <w:r>
+        <w:rPr>
+          <w:sz w:val="24"/>
+          <w:szCs w:val="24"/>
+        </w:rPr>
+        <w:t>)</w:t>
+      </w:r>
+      <w:r>
+        <w:rPr>
+          <w:sz w:val="24"/>
+          <w:szCs w:val="24"/>
+        </w:rPr>
+        <w:t xml:space="preserve"> Договор</w:t>
+      </w:r>
+      <w:r>
+        <w:rPr>
+          <w:sz w:val="24"/>
+          <w:szCs w:val="24"/>
+        </w:rPr>
+        <w:t>у (-</w:t>
+      </w:r>
+      <w:proofErr w:type="spellStart"/>
+      <w:r>
+        <w:rPr>
+          <w:sz w:val="24"/>
+          <w:szCs w:val="24"/>
+        </w:rPr>
+        <w:t>ам</w:t>
+      </w:r>
+      <w:proofErr w:type="spellEnd"/>
+      <w:r>
+        <w:rPr>
+          <w:sz w:val="24"/>
+          <w:szCs w:val="24"/>
+        </w:rPr>
+        <w:t>)</w:t>
+      </w:r>
+      <w:r>
+        <w:rPr>
+          <w:sz w:val="24"/>
+          <w:szCs w:val="24"/>
+        </w:rPr>
+        <w:t xml:space="preserve"> финансового лизинга представить</w:t>
+      </w:r>
+      <w:r>
+        <w:rPr>
+          <w:sz w:val="24"/>
+          <w:szCs w:val="24"/>
+        </w:rPr>
+        <w:t>:</w:t>
+      </w:r>
+    </w:p>
+    <w:p>
+      <w:pPr>
+        <w:pStyle w:val="1"/>
+        <w:numPr>
+          <w:ilvl w:val="0"/>
+          <w:numId w:val="2"/>
+        </w:numPr>
+        <w:jc w:val="both"/>
+        <w:rPr>
+          <w:sz w:val="24"/>
+          <w:szCs w:val="24"/>
+        </w:rPr>
+      </w:pPr>
+      <w:r>
+        <w:rPr>
+          <w:sz w:val="24"/>
+          <w:szCs w:val="24"/>
+        </w:rPr>
+        <w:t>в залог ____________________________;</w:t>
+      </w:r>
+    </w:p>
+    <w:p>
+      <w:pPr>
+        <w:pStyle w:val="1"/>
+        <w:numPr>
+          <w:ilvl w:val="0"/>
+          <w:numId w:val="2"/>
+        </w:numPr>
+        <w:jc w:val="both"/>
+        <w:rPr>
+          <w:sz w:val="24"/>
+          <w:szCs w:val="24"/>
+        </w:rPr>
+      </w:pPr>
+      <w:r>
+        <w:rPr>
+          <w:sz w:val="24"/>
+          <w:szCs w:val="24"/>
+        </w:rPr>
+        <w:t xml:space="preserve">гарантию </w:t>
+      </w:r>
+      <w:r>
+        <w:rPr>
+          <w:sz w:val="24"/>
+          <w:szCs w:val="24"/>
+        </w:rPr>
+        <w:t>____________________________</w:t>
+      </w:r>
+      <w:r>
+        <w:rPr>
+          <w:sz w:val="24"/>
+          <w:szCs w:val="24"/>
+        </w:rPr>
+        <w:t>.</w:t>
+      </w:r>
     </w:p>
     <w:p>
       <w:pPr>
@@ -1363,7 +1476,7 @@
           <w:sz w:val="24"/>
           <w:szCs w:val="24"/>
         </w:rPr>
-        <w:t xml:space="preserve">Гарантируем оплату первоначального взноса, всех лизинговых платежей, а также всех комиссионных, страховых и других выплат по проекту. </w:t>
+        <w:t>Настоящим подтверждаем, что с условиями финансового лизинга ознакомлены.</w:t>
       </w:r>
     </w:p>
     <w:p>
@@ -1381,7 +1494,23 @@
           <w:sz w:val="24"/>
           <w:szCs w:val="24"/>
         </w:rPr>
-        <w:t>Настоящим подтверждаем, что с условиями финансового лизинга ознакомлены.</w:t>
+        <w:t xml:space="preserve">Гарантируем оплату первоначального взноса, </w:t>
+      </w:r>
+      <w:r>
+        <w:rPr>
+          <w:rFonts w:eastAsiaTheme="minorHAnsi"/>
+          <w:sz w:val="24"/>
+          <w:szCs w:val="24"/>
+          <w:lang w:eastAsia="en-US"/>
+        </w:rPr>
+        <w:t xml:space="preserve">разового вознаграждения, </w:t>
+      </w:r>
+      <w:r>
+        <w:rPr>
+          <w:sz w:val="24"/>
+          <w:szCs w:val="24"/>
+        </w:rPr>
+        <w:t>всех лизинговых платежей, а также всех комиссионных, страховых и других выплат.</w:t>
       </w:r>
     </w:p>
     <w:p>
@@ -1445,7 +1574,7 @@
           <w:sz w:val="24"/>
           <w:szCs w:val="24"/>
         </w:rPr>
-        <w:t>/_____________________________/</w:t>
+        <w:t xml:space="preserve"> Ф.И.О.</w:t>
       </w:r>
     </w:p>
     <w:p>
@@ -1463,6 +1592,7 @@
         </w:rPr>
         <w:t xml:space="preserve">                 </w:t>
       </w:r>
+      <w:proofErr w:type="spellStart"/>
       <w:r>
         <w:rPr>
           <w:sz w:val="24"/>
@@ -1475,7 +1605,15 @@
           <w:sz w:val="24"/>
           <w:szCs w:val="24"/>
         </w:rPr>
-        <w:t>.п.</w:t>
+        <w:t>.п</w:t>
+      </w:r>
+      <w:proofErr w:type="spellEnd"/>
+      <w:r>
+        <w:rPr>
+          <w:sz w:val="24"/>
+          <w:szCs w:val="24"/>
+        </w:rPr>
+        <w:t>.</w:t>
       </w:r>
     </w:p>
     <w:p>
@@ -1499,73 +1637,12 @@
     <w:p>
       <w:pPr>
         <w:pStyle w:val="1"/>
-        <w:rPr>
-          <w:sz w:val="24"/>
-          <w:szCs w:val="24"/>
-        </w:rPr>
-      </w:pPr>
-      <w:r>
-        <w:rPr>
-          <w:sz w:val="24"/>
-          <w:szCs w:val="24"/>
-        </w:rPr>
-        <w:t>Гл.</w:t>
-      </w:r>
-      <w:r>
-        <w:rPr>
-          <w:sz w:val="24"/>
-          <w:szCs w:val="24"/>
-        </w:rPr>
-        <w:t xml:space="preserve"> </w:t>
-      </w:r>
-      <w:r>
-        <w:rPr>
-          <w:sz w:val="24"/>
-          <w:szCs w:val="24"/>
-        </w:rPr>
-        <w:t xml:space="preserve">бухгалтер </w:t>
-      </w:r>
-      <w:r>
-        <w:rPr>
-          <w:sz w:val="24"/>
-          <w:szCs w:val="24"/>
-        </w:rPr>
-        <w:t>_____</w:t>
-      </w:r>
-      <w:r>
-        <w:rPr>
-          <w:sz w:val="24"/>
-          <w:szCs w:val="24"/>
-        </w:rPr>
-        <w:t>__</w:t>
-      </w:r>
-      <w:r>
-        <w:rPr>
-          <w:sz w:val="24"/>
-          <w:szCs w:val="24"/>
-        </w:rPr>
-        <w:t>__________/_____________________________/</w:t>
-      </w:r>
-    </w:p>
-    <w:p>
-      <w:pPr>
-        <w:pStyle w:val="1"/>
         <w:jc w:val="both"/>
         <w:rPr>
           <w:sz w:val="24"/>
           <w:szCs w:val="24"/>
         </w:rPr>
       </w:pPr>
-    </w:p>
-    <w:p>
-      <w:pPr>
-        <w:pStyle w:val="1"/>
-        <w:jc w:val="both"/>
-        <w:rPr>
-          <w:sz w:val="24"/>
-          <w:szCs w:val="24"/>
-        </w:rPr>
-      </w:pPr>
       <w:r>
         <w:rPr>
           <w:sz w:val="24"/>
@@ -1573,10 +1650,12 @@
         </w:rPr>
         <w:t>Дата:</w:t>
       </w:r>
+      <w:bookmarkStart w:id="0" w:name="_GoBack"/>
+      <w:bookmarkEnd w:id="0"/>
     </w:p>
     <w:sectPr>
       <w:pgSz w:w="12240" w:h="15840"/>
-      <w:pgMar w:top="851" w:right="851" w:bottom="851" w:left="1134" w:header="720" w:footer="720" w:gutter="0"/>
+      <w:pgMar w:top="737" w:right="851" w:bottom="737" w:left="1134" w:header="720" w:footer="720" w:gutter="0"/>
       <w:cols w:space="708"/>
       <w:noEndnote/>
       <w:docGrid w:linePitch="326"/>
@@ -1673,8 +1752,124 @@
       </w:pPr>
     </w:lvl>
   </w:abstractNum>
+  <w:abstractNum w:abstractNumId="1" w15:restartNumberingAfterBreak="0">
+    <w:nsid w:val="65CF134A"/>
+    <w:multiLevelType w:val="hybridMultilevel"/>
+    <w:tmpl w:val="4CE8B91C"/>
+    <w:lvl w:ilvl="0" w:tplc="04190001">
+      <w:start w:val="1"/>
+      <w:numFmt w:val="bullet"/>
+      <w:lvlText w:val=""/>
+      <w:lvlJc w:val="left"/>
+      <w:pPr>
+        <w:ind w:left="720" w:hanging="360"/>
+      </w:pPr>
+      <w:rPr>
+        <w:rFonts w:ascii="Symbol" w:hAnsi="Symbol" w:hint="default"/>
+      </w:rPr>
+    </w:lvl>
+    <w:lvl w:ilvl="1" w:tplc="04190003" w:tentative="1">
+      <w:start w:val="1"/>
+      <w:numFmt w:val="bullet"/>
+      <w:lvlText w:val="o"/>
+      <w:lvlJc w:val="left"/>
+      <w:pPr>
+        <w:ind w:left="1440" w:hanging="360"/>
+      </w:pPr>
+      <w:rPr>
+        <w:rFonts w:ascii="Courier New" w:hAnsi="Courier New" w:cs="Courier New" w:hint="default"/>
+      </w:rPr>
+    </w:lvl>
+    <w:lvl w:ilvl="2" w:tplc="04190005" w:tentative="1">
+      <w:start w:val="1"/>
+      <w:numFmt w:val="bullet"/>
+      <w:lvlText w:val=""/>
+      <w:lvlJc w:val="left"/>
+      <w:pPr>
+        <w:ind w:left="2160" w:hanging="360"/>
+      </w:pPr>
+      <w:rPr>
+        <w:rFonts w:ascii="Wingdings" w:hAnsi="Wingdings" w:hint="default"/>
+      </w:rPr>
+    </w:lvl>
+    <w:lvl w:ilvl="3" w:tplc="04190001" w:tentative="1">
+      <w:start w:val="1"/>
+      <w:numFmt w:val="bullet"/>
+      <w:lvlText w:val=""/>
+      <w:lvlJc w:val="left"/>
+      <w:pPr>
+        <w:ind w:left="2880" w:hanging="360"/>
+      </w:pPr>
+      <w:rPr>
+        <w:rFonts w:ascii="Symbol" w:hAnsi="Symbol" w:hint="default"/>
+      </w:rPr>
+    </w:lvl>
+    <w:lvl w:ilvl="4" w:tplc="04190003" w:tentative="1">
+      <w:start w:val="1"/>
+      <w:numFmt w:val="bullet"/>
+      <w:lvlText w:val="o"/>
+      <w:lvlJc w:val="left"/>
+      <w:pPr>
+        <w:ind w:left="3600" w:hanging="360"/>
+      </w:pPr>
+      <w:rPr>
+        <w:rFonts w:ascii="Courier New" w:hAnsi="Courier New" w:cs="Courier New" w:hint="default"/>
+      </w:rPr>
+    </w:lvl>
+    <w:lvl w:ilvl="5" w:tplc="04190005" w:tentative="1">
+      <w:start w:val="1"/>
+      <w:numFmt w:val="bullet"/>
+      <w:lvlText w:val=""/>
+      <w:lvlJc w:val="left"/>
+      <w:pPr>
+        <w:ind w:left="4320" w:hanging="360"/>
+      </w:pPr>
+      <w:rPr>
+        <w:rFonts w:ascii="Wingdings" w:hAnsi="Wingdings" w:hint="default"/>
+      </w:rPr>
+    </w:lvl>
+    <w:lvl w:ilvl="6" w:tplc="04190001" w:tentative="1">
+      <w:start w:val="1"/>
+      <w:numFmt w:val="bullet"/>
+      <w:lvlText w:val=""/>
+      <w:lvlJc w:val="left"/>
+      <w:pPr>
+        <w:ind w:left="5040" w:hanging="360"/>
+      </w:pPr>
+      <w:rPr>
+        <w:rFonts w:ascii="Symbol" w:hAnsi="Symbol" w:hint="default"/>
+      </w:rPr>
+    </w:lvl>
+    <w:lvl w:ilvl="7" w:tplc="04190003" w:tentative="1">
+      <w:start w:val="1"/>
+      <w:numFmt w:val="bullet"/>
+      <w:lvlText w:val="o"/>
+      <w:lvlJc w:val="left"/>
+      <w:pPr>
+        <w:ind w:left="5760" w:hanging="360"/>
+      </w:pPr>
+      <w:rPr>
+        <w:rFonts w:ascii="Courier New" w:hAnsi="Courier New" w:cs="Courier New" w:hint="default"/>
+      </w:rPr>
+    </w:lvl>
+    <w:lvl w:ilvl="8" w:tplc="04190005" w:tentative="1">
+      <w:start w:val="1"/>
+      <w:numFmt w:val="bullet"/>
+      <w:lvlText w:val=""/>
+      <w:lvlJc w:val="left"/>
+      <w:pPr>
+        <w:ind w:left="6480" w:hanging="360"/>
+      </w:pPr>
+      <w:rPr>
+        <w:rFonts w:ascii="Wingdings" w:hAnsi="Wingdings" w:hint="default"/>
+      </w:rPr>
+    </w:lvl>
+  </w:abstractNum>
   <w:num w:numId="1">
     <w:abstractNumId w:val="0"/>
+  </w:num>
+  <w:num w:numId="2">
+    <w:abstractNumId w:val="1"/>
   </w:num>
 </w:numbering>
 </file>
@@ -1851,7 +2046,7 @@
     <w:lsdException w:name="Table Web 2" w:semiHidden="1" w:unhideWhenUsed="1"/>
     <w:lsdException w:name="Table Web 3" w:semiHidden="1" w:unhideWhenUsed="1"/>
     <w:lsdException w:name="Balloon Text" w:semiHidden="1" w:unhideWhenUsed="1"/>
-    <w:lsdException w:name="Table Grid" w:semiHidden="1" w:uiPriority="59" w:unhideWhenUsed="1"/>
+    <w:lsdException w:name="Table Grid" w:uiPriority="59"/>
     <w:lsdException w:name="Table Theme" w:semiHidden="1" w:unhideWhenUsed="1"/>
     <w:lsdException w:name="Placeholder Text" w:semiHidden="1"/>
     <w:lsdException w:name="No Spacing" w:uiPriority="1" w:qFormat="1"/>

</xml_diff>